<commit_message>
agregado punto 5 anteproyecto
</commit_message>
<xml_diff>
--- a/Documentación/Anteproyecto/Anteproyecto.docx
+++ b/Documentación/Anteproyecto/Anteproyecto.docx
@@ -39,6 +39,15 @@
     <w:p/>
     <w:sdt>
       <w:sdtPr>
+        <w:rPr>
+          <w:rFonts w:asciiTheme="minorHAnsi" w:eastAsiaTheme="minorHAnsi" w:hAnsiTheme="minorHAnsi" w:cstheme="minorBidi"/>
+          <w:color w:val="auto"/>
+          <w:kern w:val="2"/>
+          <w:sz w:val="22"/>
+          <w:szCs w:val="22"/>
+          <w:lang w:val="es-ES" w:eastAsia="en-US"/>
+          <w14:ligatures w14:val="standardContextual"/>
+        </w:rPr>
         <w:id w:val="869180700"/>
         <w:docPartObj>
           <w:docPartGallery w:val="Table of Contents"/>
@@ -47,15 +56,8 @@
       </w:sdtPr>
       <w:sdtEndPr>
         <w:rPr>
-          <w:rFonts w:asciiTheme="minorHAnsi" w:eastAsiaTheme="minorHAnsi" w:hAnsiTheme="minorHAnsi" w:cstheme="minorBidi"/>
           <w:b/>
           <w:bCs/>
-          <w:color w:val="auto"/>
-          <w:kern w:val="2"/>
-          <w:sz w:val="22"/>
-          <w:szCs w:val="22"/>
-          <w:lang w:val="es-ES" w:eastAsia="en-US"/>
-          <w14:ligatures w14:val="standardContextual"/>
         </w:rPr>
       </w:sdtEndPr>
       <w:sdtContent>
@@ -708,8 +710,328 @@
       <w:bookmarkEnd w:id="4"/>
     </w:p>
     <w:p/>
+    <w:p>
+      <w:pPr>
+        <w:ind w:left="567"/>
+        <w:jc w:val="both"/>
+        <w:rPr>
+          <w:sz w:val="24"/>
+          <w:szCs w:val="24"/>
+        </w:rPr>
+      </w:pPr>
+      <w:r>
+        <w:rPr>
+          <w:sz w:val="24"/>
+          <w:szCs w:val="24"/>
+        </w:rPr>
+        <w:t>Nuestro</w:t>
+      </w:r>
+      <w:r>
+        <w:rPr>
+          <w:sz w:val="24"/>
+          <w:szCs w:val="24"/>
+        </w:rPr>
+        <w:t xml:space="preserve"> enfoque se centra en desarrollar una aplicación web que no solo satisfaga las necesidades de nuestro cliente, un empresario dedicado a la venta de verduras, frutas y productos diversos, sino que también maximice su eficiencia operativa y expansión comercial.</w:t>
+      </w:r>
+    </w:p>
+    <w:p>
+      <w:pPr>
+        <w:ind w:left="567"/>
+        <w:jc w:val="both"/>
+        <w:rPr>
+          <w:sz w:val="24"/>
+          <w:szCs w:val="24"/>
+        </w:rPr>
+      </w:pPr>
+      <w:r>
+        <w:rPr>
+          <w:sz w:val="24"/>
+          <w:szCs w:val="24"/>
+        </w:rPr>
+        <w:t xml:space="preserve">La </w:t>
+      </w:r>
+      <w:r>
+        <w:rPr>
+          <w:sz w:val="24"/>
+          <w:szCs w:val="24"/>
+        </w:rPr>
+        <w:t>base</w:t>
+      </w:r>
+      <w:r>
+        <w:rPr>
+          <w:sz w:val="24"/>
+          <w:szCs w:val="24"/>
+        </w:rPr>
+        <w:t xml:space="preserve"> de nuestra aplicación reside en su funcionalidad dual: por un lado, proporcionará una plataforma de comercio electrónico robusta y atractiva para la tienda del cliente, permitiendo la venta en línea de sus productos, alcanzando así un mercado más amplio y diversificado más allá de los límites físicos de su local. Esta faceta de la aplicación no solo impulsará las ventas, sino que también fortalecerá la presencia digital de la marca, crucial en el mundo empresarial actual.</w:t>
+      </w:r>
+    </w:p>
+    <w:p>
+      <w:pPr>
+        <w:ind w:left="567"/>
+        <w:jc w:val="both"/>
+        <w:rPr>
+          <w:sz w:val="24"/>
+          <w:szCs w:val="24"/>
+        </w:rPr>
+      </w:pPr>
+      <w:r>
+        <w:rPr>
+          <w:sz w:val="24"/>
+          <w:szCs w:val="24"/>
+        </w:rPr>
+        <w:t>Por otro lado, la aplicación ofrecerá un sistema integral de gestión de pedidos, facilitando al empresario la tarea de abastecer su tienda. A través de la plataforma, podrá realizar pedidos a sus proveedores de manera eficiente y organizada, asegurando un flujo constante de productos frescos y variados para satisfacer las demandas de sus clientes. Esta funcionalidad no solo agilizará los procesos de adquisición, sino que también optimizará la gestión de inventario y reducirá los tiempos de espera, lo que se traducirá en una operación más ágil y rentable.</w:t>
+      </w:r>
+    </w:p>
+    <w:p>
+      <w:pPr>
+        <w:ind w:left="567"/>
+        <w:jc w:val="both"/>
+        <w:rPr>
+          <w:sz w:val="24"/>
+          <w:szCs w:val="24"/>
+        </w:rPr>
+      </w:pPr>
+      <w:r>
+        <w:rPr>
+          <w:sz w:val="24"/>
+          <w:szCs w:val="24"/>
+        </w:rPr>
+        <w:t>Nuestro objetivo</w:t>
+      </w:r>
+      <w:r>
+        <w:rPr>
+          <w:sz w:val="24"/>
+          <w:szCs w:val="24"/>
+        </w:rPr>
+        <w:t xml:space="preserve"> como alumno</w:t>
+      </w:r>
+      <w:r>
+        <w:rPr>
+          <w:sz w:val="24"/>
+          <w:szCs w:val="24"/>
+        </w:rPr>
+        <w:t>s</w:t>
+      </w:r>
+      <w:r>
+        <w:rPr>
+          <w:sz w:val="24"/>
+          <w:szCs w:val="24"/>
+        </w:rPr>
+        <w:t xml:space="preserve"> es ir más allá de la simple creación de una aplicación web; busco proporcionar a nuestro cliente una herramienta poderosa que transforme su negocio, impulsando su crecimiento y competitividad en un mercado cada vez más exigente y digitalizado. Para lograr esto, me comprometo a emplear mis habilidades y conocimientos para diseñar y desarrollar una aplicación intuitiva, eficiente y completamente adaptada a las necesidades específicas del cliente y su industria.</w:t>
+      </w:r>
+    </w:p>
+    <w:p>
+      <w:pPr>
+        <w:ind w:left="567"/>
+        <w:jc w:val="both"/>
+        <w:rPr>
+          <w:sz w:val="24"/>
+          <w:szCs w:val="24"/>
+        </w:rPr>
+      </w:pPr>
+      <w:r>
+        <w:rPr>
+          <w:sz w:val="24"/>
+          <w:szCs w:val="24"/>
+        </w:rPr>
+        <w:t xml:space="preserve">En resumen, </w:t>
+      </w:r>
+      <w:r>
+        <w:rPr>
+          <w:sz w:val="24"/>
+          <w:szCs w:val="24"/>
+        </w:rPr>
+        <w:t>nuestro</w:t>
+      </w:r>
+      <w:r>
+        <w:rPr>
+          <w:sz w:val="24"/>
+          <w:szCs w:val="24"/>
+        </w:rPr>
+        <w:t xml:space="preserve"> enfoque como es aprovechar al máximo la funcionalidad de la aplicación web, tanto para la venta en línea de productos como para la gestión de pedidos con proveedores, con el objetivo final de potenciar el éxito y la sostenibilidad del negocio de nuestro cliente en el largo plazo.</w:t>
+      </w:r>
+    </w:p>
+    <w:p>
+      <w:pPr>
+        <w:ind w:left="567"/>
+        <w:jc w:val="both"/>
+        <w:rPr>
+          <w:sz w:val="24"/>
+          <w:szCs w:val="24"/>
+        </w:rPr>
+      </w:pPr>
+    </w:p>
+    <w:p>
+      <w:pPr>
+        <w:ind w:left="567"/>
+        <w:jc w:val="both"/>
+        <w:rPr>
+          <w:sz w:val="24"/>
+          <w:szCs w:val="24"/>
+        </w:rPr>
+      </w:pPr>
+    </w:p>
+    <w:p>
+      <w:pPr>
+        <w:ind w:left="567"/>
+        <w:jc w:val="both"/>
+        <w:rPr>
+          <w:sz w:val="24"/>
+          <w:szCs w:val="24"/>
+        </w:rPr>
+      </w:pPr>
+    </w:p>
+    <w:p>
+      <w:pPr>
+        <w:ind w:left="567"/>
+        <w:jc w:val="both"/>
+        <w:rPr>
+          <w:sz w:val="24"/>
+          <w:szCs w:val="24"/>
+        </w:rPr>
+      </w:pPr>
+      <w:r>
+        <w:rPr>
+          <w:sz w:val="24"/>
+          <w:szCs w:val="24"/>
+        </w:rPr>
+        <w:lastRenderedPageBreak/>
+        <w:t>Para gestionar todo esto hemos creado la siguiente BBDD</w:t>
+      </w:r>
+    </w:p>
+    <w:p>
+      <w:pPr>
+        <w:ind w:left="567"/>
+        <w:jc w:val="both"/>
+        <w:rPr>
+          <w:sz w:val="24"/>
+          <w:szCs w:val="24"/>
+        </w:rPr>
+      </w:pPr>
+      <w:r>
+        <w:rPr>
+          <w:noProof/>
+        </w:rPr>
+        <w:drawing>
+          <wp:anchor distT="0" distB="0" distL="114300" distR="114300" simplePos="0" relativeHeight="251658240" behindDoc="1" locked="0" layoutInCell="1" allowOverlap="1" wp14:anchorId="76B81899" wp14:editId="0BAEDA2D">
+            <wp:simplePos x="0" y="0"/>
+            <wp:positionH relativeFrom="margin">
+              <wp:align>right</wp:align>
+            </wp:positionH>
+            <wp:positionV relativeFrom="paragraph">
+              <wp:posOffset>130810</wp:posOffset>
+            </wp:positionV>
+            <wp:extent cx="5400667" cy="6100350"/>
+            <wp:effectExtent l="0" t="0" r="0" b="0"/>
+            <wp:wrapNone/>
+            <wp:docPr id="1513350099" name="Imagen 1"/>
+            <wp:cNvGraphicFramePr>
+              <a:graphicFrameLocks xmlns:a="http://schemas.openxmlformats.org/drawingml/2006/main" noChangeAspect="1"/>
+            </wp:cNvGraphicFramePr>
+            <a:graphic xmlns:a="http://schemas.openxmlformats.org/drawingml/2006/main">
+              <a:graphicData uri="http://schemas.openxmlformats.org/drawingml/2006/picture">
+                <pic:pic xmlns:pic="http://schemas.openxmlformats.org/drawingml/2006/picture">
+                  <pic:nvPicPr>
+                    <pic:cNvPr id="0" name="Picture 1"/>
+                    <pic:cNvPicPr>
+                      <a:picLocks noChangeAspect="1" noChangeArrowheads="1"/>
+                    </pic:cNvPicPr>
+                  </pic:nvPicPr>
+                  <pic:blipFill>
+                    <a:blip r:embed="rId8">
+                      <a:extLst>
+                        <a:ext uri="{28A0092B-C50C-407E-A947-70E740481C1C}">
+                          <a14:useLocalDpi xmlns:a14="http://schemas.microsoft.com/office/drawing/2010/main" val="0"/>
+                        </a:ext>
+                      </a:extLst>
+                    </a:blip>
+                    <a:srcRect/>
+                    <a:stretch>
+                      <a:fillRect/>
+                    </a:stretch>
+                  </pic:blipFill>
+                  <pic:spPr bwMode="auto">
+                    <a:xfrm>
+                      <a:off x="0" y="0"/>
+                      <a:ext cx="5400667" cy="6100350"/>
+                    </a:xfrm>
+                    <a:prstGeom prst="rect">
+                      <a:avLst/>
+                    </a:prstGeom>
+                    <a:noFill/>
+                    <a:ln>
+                      <a:noFill/>
+                    </a:ln>
+                  </pic:spPr>
+                </pic:pic>
+              </a:graphicData>
+            </a:graphic>
+            <wp14:sizeRelH relativeFrom="margin">
+              <wp14:pctWidth>0</wp14:pctWidth>
+            </wp14:sizeRelH>
+            <wp14:sizeRelV relativeFrom="margin">
+              <wp14:pctHeight>0</wp14:pctHeight>
+            </wp14:sizeRelV>
+          </wp:anchor>
+        </w:drawing>
+      </w:r>
+    </w:p>
+    <w:p>
+      <w:pPr>
+        <w:ind w:left="567"/>
+        <w:jc w:val="both"/>
+        <w:rPr>
+          <w:sz w:val="24"/>
+          <w:szCs w:val="24"/>
+        </w:rPr>
+      </w:pPr>
+    </w:p>
+    <w:p>
+      <w:pPr>
+        <w:ind w:left="567"/>
+        <w:jc w:val="both"/>
+        <w:rPr>
+          <w:sz w:val="24"/>
+          <w:szCs w:val="24"/>
+        </w:rPr>
+      </w:pPr>
+    </w:p>
+    <w:p>
+      <w:pPr>
+        <w:ind w:left="567"/>
+        <w:jc w:val="both"/>
+        <w:rPr>
+          <w:sz w:val="24"/>
+          <w:szCs w:val="24"/>
+        </w:rPr>
+      </w:pPr>
+    </w:p>
+    <w:p>
+      <w:pPr>
+        <w:rPr>
+          <w:sz w:val="24"/>
+          <w:szCs w:val="24"/>
+        </w:rPr>
+      </w:pPr>
+    </w:p>
+    <w:p>
+      <w:pPr>
+        <w:rPr>
+          <w:sz w:val="24"/>
+          <w:szCs w:val="24"/>
+        </w:rPr>
+      </w:pPr>
+    </w:p>
+    <w:p>
+      <w:pPr>
+        <w:rPr>
+          <w:sz w:val="24"/>
+          <w:szCs w:val="24"/>
+        </w:rPr>
+      </w:pPr>
+    </w:p>
     <w:sectPr>
-      <w:footerReference w:type="default" r:id="rId8"/>
+      <w:footerReference w:type="default" r:id="rId9"/>
       <w:pgSz w:w="11906" w:h="16838"/>
       <w:pgMar w:top="1417" w:right="1701" w:bottom="1417" w:left="1701" w:header="708" w:footer="708" w:gutter="0"/>
       <w:pgNumType w:start="0"/>
@@ -1751,6 +2073,25 @@
       <w:u w:val="single"/>
     </w:rPr>
   </w:style>
+  <w:style w:type="paragraph" w:styleId="NormalWeb">
+    <w:name w:val="Normal (Web)"/>
+    <w:basedOn w:val="Normal"/>
+    <w:uiPriority w:val="99"/>
+    <w:semiHidden/>
+    <w:unhideWhenUsed/>
+    <w:rsid w:val="002A06A7"/>
+    <w:pPr>
+      <w:spacing w:before="100" w:beforeAutospacing="1" w:after="100" w:afterAutospacing="1" w:line="240" w:lineRule="auto"/>
+    </w:pPr>
+    <w:rPr>
+      <w:rFonts w:ascii="Times New Roman" w:eastAsia="Times New Roman" w:hAnsi="Times New Roman" w:cs="Times New Roman"/>
+      <w:kern w:val="0"/>
+      <w:sz w:val="24"/>
+      <w:szCs w:val="24"/>
+      <w:lang w:val="en-GB" w:eastAsia="en-GB"/>
+      <w14:ligatures w14:val="none"/>
+    </w:rPr>
+  </w:style>
 </w:styles>
 </file>
 

</xml_diff>

<commit_message>
mejoras alineado parrafos punto 5 anteproyecto
</commit_message>
<xml_diff>
--- a/Documentación/Anteproyecto/Anteproyecto.docx
+++ b/Documentación/Anteproyecto/Anteproyecto.docx
@@ -1,6 +1,6 @@
 
 <file path=word/document.xml><?xml version="1.0" encoding="utf-8"?>
-<w:document xmlns:wpc="http://schemas.microsoft.com/office/word/2010/wordprocessingCanvas" xmlns:cx="http://schemas.microsoft.com/office/drawing/2014/chartex" xmlns:cx1="http://schemas.microsoft.com/office/drawing/2015/9/8/chartex" xmlns:cx2="http://schemas.microsoft.com/office/drawing/2015/10/21/chartex" xmlns:cx3="http://schemas.microsoft.com/office/drawing/2016/5/9/chartex" xmlns:cx4="http://schemas.microsoft.com/office/drawing/2016/5/10/chartex" xmlns:cx5="http://schemas.microsoft.com/office/drawing/2016/5/11/chartex" xmlns:cx6="http://schemas.microsoft.com/office/drawing/2016/5/12/chartex" xmlns:cx7="http://schemas.microsoft.com/office/drawing/2016/5/13/chartex" xmlns:cx8="http://schemas.microsoft.com/office/drawing/2016/5/14/chartex" xmlns:mc="http://schemas.openxmlformats.org/markup-compatibility/2006" xmlns:aink="http://schemas.microsoft.com/office/drawing/2016/ink" xmlns:am3d="http://schemas.microsoft.com/office/drawing/2017/model3d" xmlns:o="urn:schemas-microsoft-com:office:office" xmlns:oel="http://schemas.microsoft.com/office/2019/extlst" xmlns:r="http://schemas.openxmlformats.org/officeDocument/2006/relationships" xmlns:m="http://schemas.openxmlformats.org/officeDocument/2006/math" xmlns:v="urn:schemas-microsoft-com:vml" xmlns:wp14="http://schemas.microsoft.com/office/word/2010/wordprocessingDrawing" xmlns:wp="http://schemas.openxmlformats.org/drawingml/2006/wordprocessingDrawing" xmlns:w10="urn:schemas-microsoft-com:office:word" xmlns:w="http://schemas.openxmlformats.org/wordprocessingml/2006/main" xmlns:w14="http://schemas.microsoft.com/office/word/2010/wordml" xmlns:w15="http://schemas.microsoft.com/office/word/2012/wordml" xmlns:w16cex="http://schemas.microsoft.com/office/word/2018/wordml/cex" xmlns:w16cid="http://schemas.microsoft.com/office/word/2016/wordml/cid" xmlns:w16="http://schemas.microsoft.com/office/word/2018/wordml" xmlns:w16sdtdh="http://schemas.microsoft.com/office/word/2020/wordml/sdtdatahash" xmlns:w16se="http://schemas.microsoft.com/office/word/2015/wordml/symex" xmlns:wpg="http://schemas.microsoft.com/office/word/2010/wordprocessingGroup" xmlns:wpi="http://schemas.microsoft.com/office/word/2010/wordprocessingInk" xmlns:wne="http://schemas.microsoft.com/office/word/2006/wordml" xmlns:wps="http://schemas.microsoft.com/office/word/2010/wordprocessingShape" mc:Ignorable="w14 w15 w16se w16cid w16 w16cex w16sdtdh wp14">
+<w:document xmlns:wpc="http://schemas.microsoft.com/office/word/2010/wordprocessingCanvas" xmlns:cx="http://schemas.microsoft.com/office/drawing/2014/chartex" xmlns:cx1="http://schemas.microsoft.com/office/drawing/2015/9/8/chartex" xmlns:cx2="http://schemas.microsoft.com/office/drawing/2015/10/21/chartex" xmlns:cx3="http://schemas.microsoft.com/office/drawing/2016/5/9/chartex" xmlns:cx4="http://schemas.microsoft.com/office/drawing/2016/5/10/chartex" xmlns:cx5="http://schemas.microsoft.com/office/drawing/2016/5/11/chartex" xmlns:cx6="http://schemas.microsoft.com/office/drawing/2016/5/12/chartex" xmlns:cx7="http://schemas.microsoft.com/office/drawing/2016/5/13/chartex" xmlns:cx8="http://schemas.microsoft.com/office/drawing/2016/5/14/chartex" xmlns:mc="http://schemas.openxmlformats.org/markup-compatibility/2006" xmlns:aink="http://schemas.microsoft.com/office/drawing/2016/ink" xmlns:am3d="http://schemas.microsoft.com/office/drawing/2017/model3d" xmlns:o="urn:schemas-microsoft-com:office:office" xmlns:oel="http://schemas.microsoft.com/office/2019/extlst" xmlns:r="http://schemas.openxmlformats.org/officeDocument/2006/relationships" xmlns:m="http://schemas.openxmlformats.org/officeDocument/2006/math" xmlns:v="urn:schemas-microsoft-com:vml" xmlns:wp14="http://schemas.microsoft.com/office/word/2010/wordprocessingDrawing" xmlns:wp="http://schemas.openxmlformats.org/drawingml/2006/wordprocessingDrawing" xmlns:w10="urn:schemas-microsoft-com:office:word" xmlns:w="http://schemas.openxmlformats.org/wordprocessingml/2006/main" xmlns:w14="http://schemas.microsoft.com/office/word/2010/wordml" xmlns:w15="http://schemas.microsoft.com/office/word/2012/wordml" xmlns:w16cex="http://schemas.microsoft.com/office/word/2018/wordml/cex" xmlns:w16cid="http://schemas.microsoft.com/office/word/2016/wordml/cid" xmlns:w16="http://schemas.microsoft.com/office/word/2018/wordml" xmlns:w16du="http://schemas.microsoft.com/office/word/2023/wordml/word16du" xmlns:w16sdtdh="http://schemas.microsoft.com/office/word/2020/wordml/sdtdatahash" xmlns:w16se="http://schemas.microsoft.com/office/word/2015/wordml/symex" xmlns:wpg="http://schemas.microsoft.com/office/word/2010/wordprocessingGroup" xmlns:wpi="http://schemas.microsoft.com/office/word/2010/wordprocessingInk" xmlns:wne="http://schemas.microsoft.com/office/word/2006/wordml" xmlns:wps="http://schemas.microsoft.com/office/word/2010/wordprocessingShape" mc:Ignorable="w14 w15 w16se w16cid w16 w16cex w16sdtdh w16du wp14">
   <w:body>
     <w:p>
       <w:r>
@@ -4082,7 +4082,6 @@
     </w:p>
     <w:p>
       <w:pPr>
-        <w:ind w:left="360"/>
         <w:jc w:val="both"/>
         <w:rPr>
           <w:rFonts w:cstheme="minorHAnsi"/>
@@ -4097,7 +4096,6 @@
     </w:p>
     <w:p>
       <w:pPr>
-        <w:ind w:left="360"/>
         <w:jc w:val="both"/>
         <w:rPr>
           <w:rFonts w:cstheme="minorHAnsi"/>
@@ -4112,7 +4110,6 @@
     </w:p>
     <w:p>
       <w:pPr>
-        <w:ind w:left="360"/>
         <w:jc w:val="both"/>
         <w:rPr>
           <w:rFonts w:cstheme="minorHAnsi"/>
@@ -4127,7 +4124,6 @@
     </w:p>
     <w:p>
       <w:pPr>
-        <w:ind w:left="360"/>
         <w:jc w:val="both"/>
         <w:rPr>
           <w:rFonts w:cstheme="minorHAnsi"/>
@@ -4208,7 +4204,6 @@
     </w:p>
     <w:p>
       <w:pPr>
-        <w:ind w:left="360"/>
         <w:jc w:val="both"/>
         <w:rPr>
           <w:rFonts w:cstheme="minorHAnsi"/>
@@ -4235,107 +4230,15 @@
     </w:p>
     <w:p>
       <w:pPr>
-        <w:ind w:left="360"/>
-        <w:jc w:val="both"/>
-        <w:rPr>
-          <w:rFonts w:cstheme="minorHAnsi"/>
-        </w:rPr>
-      </w:pPr>
-    </w:p>
-    <w:p>
-      <w:pPr>
-        <w:ind w:left="360"/>
-        <w:jc w:val="both"/>
-        <w:rPr>
-          <w:rFonts w:cstheme="minorHAnsi"/>
-        </w:rPr>
-      </w:pPr>
-    </w:p>
-    <w:p>
-      <w:pPr>
-        <w:ind w:left="360"/>
-        <w:jc w:val="both"/>
-        <w:rPr>
-          <w:rFonts w:cstheme="minorHAnsi"/>
-        </w:rPr>
-      </w:pPr>
-    </w:p>
-    <w:p>
-      <w:pPr>
-        <w:ind w:left="360"/>
-        <w:jc w:val="both"/>
-        <w:rPr>
-          <w:rFonts w:cstheme="minorHAnsi"/>
-        </w:rPr>
-      </w:pPr>
-    </w:p>
-    <w:p>
-      <w:pPr>
-        <w:ind w:left="360"/>
-        <w:jc w:val="both"/>
-        <w:rPr>
-          <w:rFonts w:cstheme="minorHAnsi"/>
-        </w:rPr>
-      </w:pPr>
-    </w:p>
-    <w:p>
-      <w:pPr>
-        <w:ind w:left="360"/>
-        <w:jc w:val="both"/>
-        <w:rPr>
-          <w:rFonts w:cstheme="minorHAnsi"/>
-        </w:rPr>
-      </w:pPr>
-    </w:p>
-    <w:p>
-      <w:pPr>
-        <w:ind w:left="360"/>
-        <w:jc w:val="both"/>
-        <w:rPr>
-          <w:rFonts w:cstheme="minorHAnsi"/>
-        </w:rPr>
-      </w:pPr>
-    </w:p>
-    <w:p>
-      <w:pPr>
-        <w:ind w:left="360"/>
-        <w:jc w:val="both"/>
-        <w:rPr>
-          <w:rFonts w:cstheme="minorHAnsi"/>
-        </w:rPr>
-      </w:pPr>
-    </w:p>
-    <w:p>
-      <w:pPr>
-        <w:ind w:left="360"/>
-        <w:jc w:val="both"/>
-        <w:rPr>
-          <w:rFonts w:cstheme="minorHAnsi"/>
-        </w:rPr>
-      </w:pPr>
-    </w:p>
-    <w:p>
-      <w:pPr>
-        <w:ind w:left="360"/>
-        <w:jc w:val="both"/>
-        <w:rPr>
-          <w:rFonts w:cstheme="minorHAnsi"/>
-        </w:rPr>
-      </w:pPr>
-    </w:p>
-    <w:p>
-      <w:pPr>
-        <w:ind w:left="360"/>
-        <w:jc w:val="both"/>
-        <w:rPr>
-          <w:rFonts w:cstheme="minorHAnsi"/>
-        </w:rPr>
-      </w:pPr>
-      <w:r>
-        <w:rPr>
-          <w:rFonts w:cstheme="minorHAnsi"/>
-        </w:rPr>
-        <w:lastRenderedPageBreak/>
+        <w:jc w:val="both"/>
+        <w:rPr>
+          <w:rFonts w:cstheme="minorHAnsi"/>
+        </w:rPr>
+      </w:pPr>
+      <w:r>
+        <w:rPr>
+          <w:rFonts w:cstheme="minorHAnsi"/>
+        </w:rPr>
         <w:t xml:space="preserve">Para gestionar todo esto </w:t>
       </w:r>
       <w:r>
@@ -4368,6 +4271,86 @@
         </w:rPr>
         <w:t>:</w:t>
       </w:r>
+    </w:p>
+    <w:p>
+      <w:pPr>
+        <w:jc w:val="both"/>
+        <w:rPr>
+          <w:rFonts w:cstheme="minorHAnsi"/>
+        </w:rPr>
+      </w:pPr>
+    </w:p>
+    <w:p>
+      <w:pPr>
+        <w:jc w:val="both"/>
+        <w:rPr>
+          <w:rFonts w:cstheme="minorHAnsi"/>
+        </w:rPr>
+      </w:pPr>
+    </w:p>
+    <w:p>
+      <w:pPr>
+        <w:jc w:val="both"/>
+        <w:rPr>
+          <w:rFonts w:cstheme="minorHAnsi"/>
+        </w:rPr>
+      </w:pPr>
+    </w:p>
+    <w:p>
+      <w:pPr>
+        <w:jc w:val="both"/>
+        <w:rPr>
+          <w:rFonts w:cstheme="minorHAnsi"/>
+        </w:rPr>
+      </w:pPr>
+    </w:p>
+    <w:p>
+      <w:pPr>
+        <w:jc w:val="both"/>
+        <w:rPr>
+          <w:rFonts w:cstheme="minorHAnsi"/>
+        </w:rPr>
+      </w:pPr>
+    </w:p>
+    <w:p>
+      <w:pPr>
+        <w:jc w:val="both"/>
+        <w:rPr>
+          <w:rFonts w:cstheme="minorHAnsi"/>
+        </w:rPr>
+      </w:pPr>
+    </w:p>
+    <w:p>
+      <w:pPr>
+        <w:jc w:val="both"/>
+        <w:rPr>
+          <w:rFonts w:cstheme="minorHAnsi"/>
+        </w:rPr>
+      </w:pPr>
+    </w:p>
+    <w:p>
+      <w:pPr>
+        <w:jc w:val="both"/>
+        <w:rPr>
+          <w:rFonts w:cstheme="minorHAnsi"/>
+        </w:rPr>
+      </w:pPr>
+    </w:p>
+    <w:p>
+      <w:pPr>
+        <w:jc w:val="both"/>
+        <w:rPr>
+          <w:rFonts w:cstheme="minorHAnsi"/>
+        </w:rPr>
+      </w:pPr>
+    </w:p>
+    <w:p>
+      <w:pPr>
+        <w:jc w:val="both"/>
+        <w:rPr>
+          <w:rFonts w:cstheme="minorHAnsi"/>
+        </w:rPr>
+      </w:pPr>
     </w:p>
     <w:p>
       <w:pPr>
@@ -4391,6 +4374,7 @@
         <w:rPr>
           <w:noProof/>
         </w:rPr>
+        <w:lastRenderedPageBreak/>
         <w:drawing>
           <wp:anchor distT="0" distB="0" distL="114300" distR="114300" simplePos="0" relativeHeight="251658240" behindDoc="0" locked="0" layoutInCell="1" allowOverlap="1" wp14:anchorId="3B47C4F2" wp14:editId="2AEFE759">
             <wp:simplePos x="0" y="0"/>
@@ -4571,7 +4555,7 @@
 </file>
 
 <file path=word/endnotes.xml><?xml version="1.0" encoding="utf-8"?>
-<w:endnotes xmlns:wpc="http://schemas.microsoft.com/office/word/2010/wordprocessingCanvas" xmlns:cx="http://schemas.microsoft.com/office/drawing/2014/chartex" xmlns:cx1="http://schemas.microsoft.com/office/drawing/2015/9/8/chartex" xmlns:cx2="http://schemas.microsoft.com/office/drawing/2015/10/21/chartex" xmlns:cx3="http://schemas.microsoft.com/office/drawing/2016/5/9/chartex" xmlns:cx4="http://schemas.microsoft.com/office/drawing/2016/5/10/chartex" xmlns:cx5="http://schemas.microsoft.com/office/drawing/2016/5/11/chartex" xmlns:cx6="http://schemas.microsoft.com/office/drawing/2016/5/12/chartex" xmlns:cx7="http://schemas.microsoft.com/office/drawing/2016/5/13/chartex" xmlns:cx8="http://schemas.microsoft.com/office/drawing/2016/5/14/chartex" xmlns:mc="http://schemas.openxmlformats.org/markup-compatibility/2006" xmlns:aink="http://schemas.microsoft.com/office/drawing/2016/ink" xmlns:am3d="http://schemas.microsoft.com/office/drawing/2017/model3d" xmlns:o="urn:schemas-microsoft-com:office:office" xmlns:oel="http://schemas.microsoft.com/office/2019/extlst" xmlns:r="http://schemas.openxmlformats.org/officeDocument/2006/relationships" xmlns:m="http://schemas.openxmlformats.org/officeDocument/2006/math" xmlns:v="urn:schemas-microsoft-com:vml" xmlns:wp14="http://schemas.microsoft.com/office/word/2010/wordprocessingDrawing" xmlns:wp="http://schemas.openxmlformats.org/drawingml/2006/wordprocessingDrawing" xmlns:w10="urn:schemas-microsoft-com:office:word" xmlns:w="http://schemas.openxmlformats.org/wordprocessingml/2006/main" xmlns:w14="http://schemas.microsoft.com/office/word/2010/wordml" xmlns:w15="http://schemas.microsoft.com/office/word/2012/wordml" xmlns:w16cex="http://schemas.microsoft.com/office/word/2018/wordml/cex" xmlns:w16cid="http://schemas.microsoft.com/office/word/2016/wordml/cid" xmlns:w16="http://schemas.microsoft.com/office/word/2018/wordml" xmlns:w16sdtdh="http://schemas.microsoft.com/office/word/2020/wordml/sdtdatahash" xmlns:w16se="http://schemas.microsoft.com/office/word/2015/wordml/symex" xmlns:wpg="http://schemas.microsoft.com/office/word/2010/wordprocessingGroup" xmlns:wpi="http://schemas.microsoft.com/office/word/2010/wordprocessingInk" xmlns:wne="http://schemas.microsoft.com/office/word/2006/wordml" xmlns:wps="http://schemas.microsoft.com/office/word/2010/wordprocessingShape" mc:Ignorable="w14 w15 w16se w16cid w16 w16cex w16sdtdh wp14">
+<w:endnotes xmlns:wpc="http://schemas.microsoft.com/office/word/2010/wordprocessingCanvas" xmlns:cx="http://schemas.microsoft.com/office/drawing/2014/chartex" xmlns:cx1="http://schemas.microsoft.com/office/drawing/2015/9/8/chartex" xmlns:cx2="http://schemas.microsoft.com/office/drawing/2015/10/21/chartex" xmlns:cx3="http://schemas.microsoft.com/office/drawing/2016/5/9/chartex" xmlns:cx4="http://schemas.microsoft.com/office/drawing/2016/5/10/chartex" xmlns:cx5="http://schemas.microsoft.com/office/drawing/2016/5/11/chartex" xmlns:cx6="http://schemas.microsoft.com/office/drawing/2016/5/12/chartex" xmlns:cx7="http://schemas.microsoft.com/office/drawing/2016/5/13/chartex" xmlns:cx8="http://schemas.microsoft.com/office/drawing/2016/5/14/chartex" xmlns:mc="http://schemas.openxmlformats.org/markup-compatibility/2006" xmlns:aink="http://schemas.microsoft.com/office/drawing/2016/ink" xmlns:am3d="http://schemas.microsoft.com/office/drawing/2017/model3d" xmlns:o="urn:schemas-microsoft-com:office:office" xmlns:oel="http://schemas.microsoft.com/office/2019/extlst" xmlns:r="http://schemas.openxmlformats.org/officeDocument/2006/relationships" xmlns:m="http://schemas.openxmlformats.org/officeDocument/2006/math" xmlns:v="urn:schemas-microsoft-com:vml" xmlns:wp14="http://schemas.microsoft.com/office/word/2010/wordprocessingDrawing" xmlns:wp="http://schemas.openxmlformats.org/drawingml/2006/wordprocessingDrawing" xmlns:w10="urn:schemas-microsoft-com:office:word" xmlns:w="http://schemas.openxmlformats.org/wordprocessingml/2006/main" xmlns:w14="http://schemas.microsoft.com/office/word/2010/wordml" xmlns:w15="http://schemas.microsoft.com/office/word/2012/wordml" xmlns:w16cex="http://schemas.microsoft.com/office/word/2018/wordml/cex" xmlns:w16cid="http://schemas.microsoft.com/office/word/2016/wordml/cid" xmlns:w16="http://schemas.microsoft.com/office/word/2018/wordml" xmlns:w16du="http://schemas.microsoft.com/office/word/2023/wordml/word16du" xmlns:w16sdtdh="http://schemas.microsoft.com/office/word/2020/wordml/sdtdatahash" xmlns:w16se="http://schemas.microsoft.com/office/word/2015/wordml/symex" xmlns:wpg="http://schemas.microsoft.com/office/word/2010/wordprocessingGroup" xmlns:wpi="http://schemas.microsoft.com/office/word/2010/wordprocessingInk" xmlns:wne="http://schemas.microsoft.com/office/word/2006/wordml" xmlns:wps="http://schemas.microsoft.com/office/word/2010/wordprocessingShape" mc:Ignorable="w14 w15 w16se w16cid w16 w16cex w16sdtdh w16du wp14">
   <w:endnote w:type="separator" w:id="-1">
     <w:p>
       <w:pPr>
@@ -4596,7 +4580,7 @@
 </file>
 
 <file path=word/footer1.xml><?xml version="1.0" encoding="utf-8"?>
-<w:ftr xmlns:wpc="http://schemas.microsoft.com/office/word/2010/wordprocessingCanvas" xmlns:cx="http://schemas.microsoft.com/office/drawing/2014/chartex" xmlns:cx1="http://schemas.microsoft.com/office/drawing/2015/9/8/chartex" xmlns:cx2="http://schemas.microsoft.com/office/drawing/2015/10/21/chartex" xmlns:cx3="http://schemas.microsoft.com/office/drawing/2016/5/9/chartex" xmlns:cx4="http://schemas.microsoft.com/office/drawing/2016/5/10/chartex" xmlns:cx5="http://schemas.microsoft.com/office/drawing/2016/5/11/chartex" xmlns:cx6="http://schemas.microsoft.com/office/drawing/2016/5/12/chartex" xmlns:cx7="http://schemas.microsoft.com/office/drawing/2016/5/13/chartex" xmlns:cx8="http://schemas.microsoft.com/office/drawing/2016/5/14/chartex" xmlns:mc="http://schemas.openxmlformats.org/markup-compatibility/2006" xmlns:aink="http://schemas.microsoft.com/office/drawing/2016/ink" xmlns:am3d="http://schemas.microsoft.com/office/drawing/2017/model3d" xmlns:o="urn:schemas-microsoft-com:office:office" xmlns:oel="http://schemas.microsoft.com/office/2019/extlst" xmlns:r="http://schemas.openxmlformats.org/officeDocument/2006/relationships" xmlns:m="http://schemas.openxmlformats.org/officeDocument/2006/math" xmlns:v="urn:schemas-microsoft-com:vml" xmlns:wp14="http://schemas.microsoft.com/office/word/2010/wordprocessingDrawing" xmlns:wp="http://schemas.openxmlformats.org/drawingml/2006/wordprocessingDrawing" xmlns:w10="urn:schemas-microsoft-com:office:word" xmlns:w="http://schemas.openxmlformats.org/wordprocessingml/2006/main" xmlns:w14="http://schemas.microsoft.com/office/word/2010/wordml" xmlns:w15="http://schemas.microsoft.com/office/word/2012/wordml" xmlns:w16cex="http://schemas.microsoft.com/office/word/2018/wordml/cex" xmlns:w16cid="http://schemas.microsoft.com/office/word/2016/wordml/cid" xmlns:w16="http://schemas.microsoft.com/office/word/2018/wordml" xmlns:w16sdtdh="http://schemas.microsoft.com/office/word/2020/wordml/sdtdatahash" xmlns:w16se="http://schemas.microsoft.com/office/word/2015/wordml/symex" xmlns:wpg="http://schemas.microsoft.com/office/word/2010/wordprocessingGroup" xmlns:wpi="http://schemas.microsoft.com/office/word/2010/wordprocessingInk" xmlns:wne="http://schemas.microsoft.com/office/word/2006/wordml" xmlns:wps="http://schemas.microsoft.com/office/word/2010/wordprocessingShape" mc:Ignorable="w14 w15 w16se w16cid w16 w16cex w16sdtdh wp14">
+<w:ftr xmlns:wpc="http://schemas.microsoft.com/office/word/2010/wordprocessingCanvas" xmlns:cx="http://schemas.microsoft.com/office/drawing/2014/chartex" xmlns:cx1="http://schemas.microsoft.com/office/drawing/2015/9/8/chartex" xmlns:cx2="http://schemas.microsoft.com/office/drawing/2015/10/21/chartex" xmlns:cx3="http://schemas.microsoft.com/office/drawing/2016/5/9/chartex" xmlns:cx4="http://schemas.microsoft.com/office/drawing/2016/5/10/chartex" xmlns:cx5="http://schemas.microsoft.com/office/drawing/2016/5/11/chartex" xmlns:cx6="http://schemas.microsoft.com/office/drawing/2016/5/12/chartex" xmlns:cx7="http://schemas.microsoft.com/office/drawing/2016/5/13/chartex" xmlns:cx8="http://schemas.microsoft.com/office/drawing/2016/5/14/chartex" xmlns:mc="http://schemas.openxmlformats.org/markup-compatibility/2006" xmlns:aink="http://schemas.microsoft.com/office/drawing/2016/ink" xmlns:am3d="http://schemas.microsoft.com/office/drawing/2017/model3d" xmlns:o="urn:schemas-microsoft-com:office:office" xmlns:oel="http://schemas.microsoft.com/office/2019/extlst" xmlns:r="http://schemas.openxmlformats.org/officeDocument/2006/relationships" xmlns:m="http://schemas.openxmlformats.org/officeDocument/2006/math" xmlns:v="urn:schemas-microsoft-com:vml" xmlns:wp14="http://schemas.microsoft.com/office/word/2010/wordprocessingDrawing" xmlns:wp="http://schemas.openxmlformats.org/drawingml/2006/wordprocessingDrawing" xmlns:w10="urn:schemas-microsoft-com:office:word" xmlns:w="http://schemas.openxmlformats.org/wordprocessingml/2006/main" xmlns:w14="http://schemas.microsoft.com/office/word/2010/wordml" xmlns:w15="http://schemas.microsoft.com/office/word/2012/wordml" xmlns:w16cex="http://schemas.microsoft.com/office/word/2018/wordml/cex" xmlns:w16cid="http://schemas.microsoft.com/office/word/2016/wordml/cid" xmlns:w16="http://schemas.microsoft.com/office/word/2018/wordml" xmlns:w16du="http://schemas.microsoft.com/office/word/2023/wordml/word16du" xmlns:w16sdtdh="http://schemas.microsoft.com/office/word/2020/wordml/sdtdatahash" xmlns:w16se="http://schemas.microsoft.com/office/word/2015/wordml/symex" xmlns:wpg="http://schemas.microsoft.com/office/word/2010/wordprocessingGroup" xmlns:wpi="http://schemas.microsoft.com/office/word/2010/wordprocessingInk" xmlns:wne="http://schemas.microsoft.com/office/word/2006/wordml" xmlns:wps="http://schemas.microsoft.com/office/word/2010/wordprocessingShape" mc:Ignorable="w14 w15 w16se w16cid w16 w16cex w16sdtdh w16du wp14">
   <w:sdt>
     <w:sdtPr>
       <w:id w:val="2076159779"/>
@@ -4816,7 +4800,7 @@
                 </wp:anchor>
               </w:drawing>
             </mc:Choice>
-            <mc:Fallback xmlns:w16du="http://schemas.microsoft.com/office/word/2023/wordml/word16du">
+            <mc:Fallback>
               <w:pict>
                 <v:shapetype w14:anchorId="5782F57C" id="_x0000_t32" coordsize="21600,21600" o:spt="32" o:oned="t" path="m,l21600,21600e" filled="f">
                   <v:path arrowok="t" fillok="f" o:connecttype="none"/>
@@ -4836,7 +4820,7 @@
 </file>
 
 <file path=word/footnotes.xml><?xml version="1.0" encoding="utf-8"?>
-<w:footnotes xmlns:wpc="http://schemas.microsoft.com/office/word/2010/wordprocessingCanvas" xmlns:cx="http://schemas.microsoft.com/office/drawing/2014/chartex" xmlns:cx1="http://schemas.microsoft.com/office/drawing/2015/9/8/chartex" xmlns:cx2="http://schemas.microsoft.com/office/drawing/2015/10/21/chartex" xmlns:cx3="http://schemas.microsoft.com/office/drawing/2016/5/9/chartex" xmlns:cx4="http://schemas.microsoft.com/office/drawing/2016/5/10/chartex" xmlns:cx5="http://schemas.microsoft.com/office/drawing/2016/5/11/chartex" xmlns:cx6="http://schemas.microsoft.com/office/drawing/2016/5/12/chartex" xmlns:cx7="http://schemas.microsoft.com/office/drawing/2016/5/13/chartex" xmlns:cx8="http://schemas.microsoft.com/office/drawing/2016/5/14/chartex" xmlns:mc="http://schemas.openxmlformats.org/markup-compatibility/2006" xmlns:aink="http://schemas.microsoft.com/office/drawing/2016/ink" xmlns:am3d="http://schemas.microsoft.com/office/drawing/2017/model3d" xmlns:o="urn:schemas-microsoft-com:office:office" xmlns:oel="http://schemas.microsoft.com/office/2019/extlst" xmlns:r="http://schemas.openxmlformats.org/officeDocument/2006/relationships" xmlns:m="http://schemas.openxmlformats.org/officeDocument/2006/math" xmlns:v="urn:schemas-microsoft-com:vml" xmlns:wp14="http://schemas.microsoft.com/office/word/2010/wordprocessingDrawing" xmlns:wp="http://schemas.openxmlformats.org/drawingml/2006/wordprocessingDrawing" xmlns:w10="urn:schemas-microsoft-com:office:word" xmlns:w="http://schemas.openxmlformats.org/wordprocessingml/2006/main" xmlns:w14="http://schemas.microsoft.com/office/word/2010/wordml" xmlns:w15="http://schemas.microsoft.com/office/word/2012/wordml" xmlns:w16cex="http://schemas.microsoft.com/office/word/2018/wordml/cex" xmlns:w16cid="http://schemas.microsoft.com/office/word/2016/wordml/cid" xmlns:w16="http://schemas.microsoft.com/office/word/2018/wordml" xmlns:w16sdtdh="http://schemas.microsoft.com/office/word/2020/wordml/sdtdatahash" xmlns:w16se="http://schemas.microsoft.com/office/word/2015/wordml/symex" xmlns:wpg="http://schemas.microsoft.com/office/word/2010/wordprocessingGroup" xmlns:wpi="http://schemas.microsoft.com/office/word/2010/wordprocessingInk" xmlns:wne="http://schemas.microsoft.com/office/word/2006/wordml" xmlns:wps="http://schemas.microsoft.com/office/word/2010/wordprocessingShape" mc:Ignorable="w14 w15 w16se w16cid w16 w16cex w16sdtdh wp14">
+<w:footnotes xmlns:wpc="http://schemas.microsoft.com/office/word/2010/wordprocessingCanvas" xmlns:cx="http://schemas.microsoft.com/office/drawing/2014/chartex" xmlns:cx1="http://schemas.microsoft.com/office/drawing/2015/9/8/chartex" xmlns:cx2="http://schemas.microsoft.com/office/drawing/2015/10/21/chartex" xmlns:cx3="http://schemas.microsoft.com/office/drawing/2016/5/9/chartex" xmlns:cx4="http://schemas.microsoft.com/office/drawing/2016/5/10/chartex" xmlns:cx5="http://schemas.microsoft.com/office/drawing/2016/5/11/chartex" xmlns:cx6="http://schemas.microsoft.com/office/drawing/2016/5/12/chartex" xmlns:cx7="http://schemas.microsoft.com/office/drawing/2016/5/13/chartex" xmlns:cx8="http://schemas.microsoft.com/office/drawing/2016/5/14/chartex" xmlns:mc="http://schemas.openxmlformats.org/markup-compatibility/2006" xmlns:aink="http://schemas.microsoft.com/office/drawing/2016/ink" xmlns:am3d="http://schemas.microsoft.com/office/drawing/2017/model3d" xmlns:o="urn:schemas-microsoft-com:office:office" xmlns:oel="http://schemas.microsoft.com/office/2019/extlst" xmlns:r="http://schemas.openxmlformats.org/officeDocument/2006/relationships" xmlns:m="http://schemas.openxmlformats.org/officeDocument/2006/math" xmlns:v="urn:schemas-microsoft-com:vml" xmlns:wp14="http://schemas.microsoft.com/office/word/2010/wordprocessingDrawing" xmlns:wp="http://schemas.openxmlformats.org/drawingml/2006/wordprocessingDrawing" xmlns:w10="urn:schemas-microsoft-com:office:word" xmlns:w="http://schemas.openxmlformats.org/wordprocessingml/2006/main" xmlns:w14="http://schemas.microsoft.com/office/word/2010/wordml" xmlns:w15="http://schemas.microsoft.com/office/word/2012/wordml" xmlns:w16cex="http://schemas.microsoft.com/office/word/2018/wordml/cex" xmlns:w16cid="http://schemas.microsoft.com/office/word/2016/wordml/cid" xmlns:w16="http://schemas.microsoft.com/office/word/2018/wordml" xmlns:w16du="http://schemas.microsoft.com/office/word/2023/wordml/word16du" xmlns:w16sdtdh="http://schemas.microsoft.com/office/word/2020/wordml/sdtdatahash" xmlns:w16se="http://schemas.microsoft.com/office/word/2015/wordml/symex" xmlns:wpg="http://schemas.microsoft.com/office/word/2010/wordprocessingGroup" xmlns:wpi="http://schemas.microsoft.com/office/word/2010/wordprocessingInk" xmlns:wne="http://schemas.microsoft.com/office/word/2006/wordml" xmlns:wps="http://schemas.microsoft.com/office/word/2010/wordprocessingShape" mc:Ignorable="w14 w15 w16se w16cid w16 w16cex w16sdtdh w16du wp14">
   <w:footnote w:type="separator" w:id="-1">
     <w:p>
       <w:pPr>
@@ -4861,7 +4845,7 @@
 </file>
 
 <file path=word/numbering.xml><?xml version="1.0" encoding="utf-8"?>
-<w:numbering xmlns:wpc="http://schemas.microsoft.com/office/word/2010/wordprocessingCanvas" xmlns:cx="http://schemas.microsoft.com/office/drawing/2014/chartex" xmlns:cx1="http://schemas.microsoft.com/office/drawing/2015/9/8/chartex" xmlns:cx2="http://schemas.microsoft.com/office/drawing/2015/10/21/chartex" xmlns:cx3="http://schemas.microsoft.com/office/drawing/2016/5/9/chartex" xmlns:cx4="http://schemas.microsoft.com/office/drawing/2016/5/10/chartex" xmlns:cx5="http://schemas.microsoft.com/office/drawing/2016/5/11/chartex" xmlns:cx6="http://schemas.microsoft.com/office/drawing/2016/5/12/chartex" xmlns:cx7="http://schemas.microsoft.com/office/drawing/2016/5/13/chartex" xmlns:cx8="http://schemas.microsoft.com/office/drawing/2016/5/14/chartex" xmlns:mc="http://schemas.openxmlformats.org/markup-compatibility/2006" xmlns:aink="http://schemas.microsoft.com/office/drawing/2016/ink" xmlns:am3d="http://schemas.microsoft.com/office/drawing/2017/model3d" xmlns:o="urn:schemas-microsoft-com:office:office" xmlns:oel="http://schemas.microsoft.com/office/2019/extlst" xmlns:r="http://schemas.openxmlformats.org/officeDocument/2006/relationships" xmlns:m="http://schemas.openxmlformats.org/officeDocument/2006/math" xmlns:v="urn:schemas-microsoft-com:vml" xmlns:wp14="http://schemas.microsoft.com/office/word/2010/wordprocessingDrawing" xmlns:wp="http://schemas.openxmlformats.org/drawingml/2006/wordprocessingDrawing" xmlns:w10="urn:schemas-microsoft-com:office:word" xmlns:w="http://schemas.openxmlformats.org/wordprocessingml/2006/main" xmlns:w14="http://schemas.microsoft.com/office/word/2010/wordml" xmlns:w15="http://schemas.microsoft.com/office/word/2012/wordml" xmlns:w16cex="http://schemas.microsoft.com/office/word/2018/wordml/cex" xmlns:w16cid="http://schemas.microsoft.com/office/word/2016/wordml/cid" xmlns:w16="http://schemas.microsoft.com/office/word/2018/wordml" xmlns:w16sdtdh="http://schemas.microsoft.com/office/word/2020/wordml/sdtdatahash" xmlns:w16se="http://schemas.microsoft.com/office/word/2015/wordml/symex" xmlns:wpg="http://schemas.microsoft.com/office/word/2010/wordprocessingGroup" xmlns:wpi="http://schemas.microsoft.com/office/word/2010/wordprocessingInk" xmlns:wne="http://schemas.microsoft.com/office/word/2006/wordml" xmlns:wps="http://schemas.microsoft.com/office/word/2010/wordprocessingShape" mc:Ignorable="w14 w15 w16se w16cid w16 w16cex w16sdtdh wp14">
+<w:numbering xmlns:wpc="http://schemas.microsoft.com/office/word/2010/wordprocessingCanvas" xmlns:cx="http://schemas.microsoft.com/office/drawing/2014/chartex" xmlns:cx1="http://schemas.microsoft.com/office/drawing/2015/9/8/chartex" xmlns:cx2="http://schemas.microsoft.com/office/drawing/2015/10/21/chartex" xmlns:cx3="http://schemas.microsoft.com/office/drawing/2016/5/9/chartex" xmlns:cx4="http://schemas.microsoft.com/office/drawing/2016/5/10/chartex" xmlns:cx5="http://schemas.microsoft.com/office/drawing/2016/5/11/chartex" xmlns:cx6="http://schemas.microsoft.com/office/drawing/2016/5/12/chartex" xmlns:cx7="http://schemas.microsoft.com/office/drawing/2016/5/13/chartex" xmlns:cx8="http://schemas.microsoft.com/office/drawing/2016/5/14/chartex" xmlns:mc="http://schemas.openxmlformats.org/markup-compatibility/2006" xmlns:aink="http://schemas.microsoft.com/office/drawing/2016/ink" xmlns:am3d="http://schemas.microsoft.com/office/drawing/2017/model3d" xmlns:o="urn:schemas-microsoft-com:office:office" xmlns:oel="http://schemas.microsoft.com/office/2019/extlst" xmlns:r="http://schemas.openxmlformats.org/officeDocument/2006/relationships" xmlns:m="http://schemas.openxmlformats.org/officeDocument/2006/math" xmlns:v="urn:schemas-microsoft-com:vml" xmlns:wp14="http://schemas.microsoft.com/office/word/2010/wordprocessingDrawing" xmlns:wp="http://schemas.openxmlformats.org/drawingml/2006/wordprocessingDrawing" xmlns:w10="urn:schemas-microsoft-com:office:word" xmlns:w="http://schemas.openxmlformats.org/wordprocessingml/2006/main" xmlns:w14="http://schemas.microsoft.com/office/word/2010/wordml" xmlns:w15="http://schemas.microsoft.com/office/word/2012/wordml" xmlns:w16cex="http://schemas.microsoft.com/office/word/2018/wordml/cex" xmlns:w16cid="http://schemas.microsoft.com/office/word/2016/wordml/cid" xmlns:w16="http://schemas.microsoft.com/office/word/2018/wordml" xmlns:w16du="http://schemas.microsoft.com/office/word/2023/wordml/word16du" xmlns:w16sdtdh="http://schemas.microsoft.com/office/word/2020/wordml/sdtdatahash" xmlns:w16se="http://schemas.microsoft.com/office/word/2015/wordml/symex" xmlns:wpg="http://schemas.microsoft.com/office/word/2010/wordprocessingGroup" xmlns:wpi="http://schemas.microsoft.com/office/word/2010/wordprocessingInk" xmlns:wne="http://schemas.microsoft.com/office/word/2006/wordml" xmlns:wps="http://schemas.microsoft.com/office/word/2010/wordprocessingShape" mc:Ignorable="w14 w15 w16se w16cid w16 w16cex w16sdtdh w16du wp14">
   <w:abstractNum w:abstractNumId="0" w15:restartNumberingAfterBreak="0">
     <w:nsid w:val="AF24EDA6"/>
     <w:multiLevelType w:val="hybridMultilevel"/>
@@ -5802,7 +5786,7 @@
 </file>
 
 <file path=word/styles.xml><?xml version="1.0" encoding="utf-8"?>
-<w:styles xmlns:mc="http://schemas.openxmlformats.org/markup-compatibility/2006" xmlns:r="http://schemas.openxmlformats.org/officeDocument/2006/relationships" xmlns:w="http://schemas.openxmlformats.org/wordprocessingml/2006/main" xmlns:w14="http://schemas.microsoft.com/office/word/2010/wordml" xmlns:w15="http://schemas.microsoft.com/office/word/2012/wordml" xmlns:w16cex="http://schemas.microsoft.com/office/word/2018/wordml/cex" xmlns:w16cid="http://schemas.microsoft.com/office/word/2016/wordml/cid" xmlns:w16="http://schemas.microsoft.com/office/word/2018/wordml" xmlns:w16sdtdh="http://schemas.microsoft.com/office/word/2020/wordml/sdtdatahash" xmlns:w16se="http://schemas.microsoft.com/office/word/2015/wordml/symex" mc:Ignorable="w14 w15 w16se w16cid w16 w16cex w16sdtdh">
+<w:styles xmlns:mc="http://schemas.openxmlformats.org/markup-compatibility/2006" xmlns:r="http://schemas.openxmlformats.org/officeDocument/2006/relationships" xmlns:w="http://schemas.openxmlformats.org/wordprocessingml/2006/main" xmlns:w14="http://schemas.microsoft.com/office/word/2010/wordml" xmlns:w15="http://schemas.microsoft.com/office/word/2012/wordml" xmlns:w16cex="http://schemas.microsoft.com/office/word/2018/wordml/cex" xmlns:w16cid="http://schemas.microsoft.com/office/word/2016/wordml/cid" xmlns:w16="http://schemas.microsoft.com/office/word/2018/wordml" xmlns:w16du="http://schemas.microsoft.com/office/word/2023/wordml/word16du" xmlns:w16sdtdh="http://schemas.microsoft.com/office/word/2020/wordml/sdtdatahash" xmlns:w16se="http://schemas.microsoft.com/office/word/2015/wordml/symex" mc:Ignorable="w14 w15 w16se w16cid w16 w16cex w16sdtdh w16du">
   <w:docDefaults>
     <w:rPrDefault>
       <w:rPr>

</xml_diff>

<commit_message>
correccion algunas faltas ortografia
</commit_message>
<xml_diff>
--- a/Documentación/Anteproyecto/Anteproyecto.docx
+++ b/Documentación/Anteproyecto/Anteproyecto.docx
@@ -68,7 +68,6 @@
                                 <w:szCs w:val="96"/>
                               </w:rPr>
                             </w:pPr>
-                            <w:proofErr w:type="spellStart"/>
                             <w:r>
                               <w:rPr>
                                 <w:rFonts w:ascii="Ink Free" w:eastAsia="SimSun" w:hAnsi="Ink Free" w:cs="Leelawadee"/>
@@ -78,57 +77,8 @@
                                 <w:sz w:val="96"/>
                                 <w:szCs w:val="96"/>
                               </w:rPr>
-                              <w:t>Frutas</w:t>
+                              <w:t>Frutas y Verduras Peco</w:t>
                             </w:r>
-                            <w:proofErr w:type="spellEnd"/>
-                            <w:r>
-                              <w:rPr>
-                                <w:rFonts w:ascii="Ink Free" w:eastAsia="SimSun" w:hAnsi="Ink Free" w:cs="Leelawadee"/>
-                                <w:b/>
-                                <w:bCs/>
-                                <w:color w:val="3C7837"/>
-                                <w:sz w:val="96"/>
-                                <w:szCs w:val="96"/>
-                              </w:rPr>
-                              <w:t xml:space="preserve"> y </w:t>
-                            </w:r>
-                            <w:proofErr w:type="spellStart"/>
-                            <w:r>
-                              <w:rPr>
-                                <w:rFonts w:ascii="Ink Free" w:eastAsia="SimSun" w:hAnsi="Ink Free" w:cs="Leelawadee"/>
-                                <w:b/>
-                                <w:bCs/>
-                                <w:color w:val="3C7837"/>
-                                <w:sz w:val="96"/>
-                                <w:szCs w:val="96"/>
-                              </w:rPr>
-                              <w:t>Verduras</w:t>
-                            </w:r>
-                            <w:proofErr w:type="spellEnd"/>
-                            <w:r>
-                              <w:rPr>
-                                <w:rFonts w:ascii="Ink Free" w:eastAsia="SimSun" w:hAnsi="Ink Free" w:cs="Leelawadee"/>
-                                <w:b/>
-                                <w:bCs/>
-                                <w:color w:val="3C7837"/>
-                                <w:sz w:val="96"/>
-                                <w:szCs w:val="96"/>
-                              </w:rPr>
-                              <w:t xml:space="preserve"> </w:t>
-                            </w:r>
-                            <w:proofErr w:type="spellStart"/>
-                            <w:r>
-                              <w:rPr>
-                                <w:rFonts w:ascii="Ink Free" w:eastAsia="SimSun" w:hAnsi="Ink Free" w:cs="Leelawadee"/>
-                                <w:b/>
-                                <w:bCs/>
-                                <w:color w:val="3C7837"/>
-                                <w:sz w:val="96"/>
-                                <w:szCs w:val="96"/>
-                              </w:rPr>
-                              <w:t>Peco</w:t>
-                            </w:r>
-                            <w:proofErr w:type="spellEnd"/>
                           </w:p>
                           <w:p>
                             <w:pPr>
@@ -177,7 +127,6 @@
                           <w:szCs w:val="96"/>
                         </w:rPr>
                       </w:pPr>
-                      <w:proofErr w:type="spellStart"/>
                       <w:r>
                         <w:rPr>
                           <w:rFonts w:ascii="Ink Free" w:eastAsia="SimSun" w:hAnsi="Ink Free" w:cs="Leelawadee"/>
@@ -187,57 +136,8 @@
                           <w:sz w:val="96"/>
                           <w:szCs w:val="96"/>
                         </w:rPr>
-                        <w:t>Frutas</w:t>
+                        <w:t>Frutas y Verduras Peco</w:t>
                       </w:r>
-                      <w:proofErr w:type="spellEnd"/>
-                      <w:r>
-                        <w:rPr>
-                          <w:rFonts w:ascii="Ink Free" w:eastAsia="SimSun" w:hAnsi="Ink Free" w:cs="Leelawadee"/>
-                          <w:b/>
-                          <w:bCs/>
-                          <w:color w:val="3C7837"/>
-                          <w:sz w:val="96"/>
-                          <w:szCs w:val="96"/>
-                        </w:rPr>
-                        <w:t xml:space="preserve"> y </w:t>
-                      </w:r>
-                      <w:proofErr w:type="spellStart"/>
-                      <w:r>
-                        <w:rPr>
-                          <w:rFonts w:ascii="Ink Free" w:eastAsia="SimSun" w:hAnsi="Ink Free" w:cs="Leelawadee"/>
-                          <w:b/>
-                          <w:bCs/>
-                          <w:color w:val="3C7837"/>
-                          <w:sz w:val="96"/>
-                          <w:szCs w:val="96"/>
-                        </w:rPr>
-                        <w:t>Verduras</w:t>
-                      </w:r>
-                      <w:proofErr w:type="spellEnd"/>
-                      <w:r>
-                        <w:rPr>
-                          <w:rFonts w:ascii="Ink Free" w:eastAsia="SimSun" w:hAnsi="Ink Free" w:cs="Leelawadee"/>
-                          <w:b/>
-                          <w:bCs/>
-                          <w:color w:val="3C7837"/>
-                          <w:sz w:val="96"/>
-                          <w:szCs w:val="96"/>
-                        </w:rPr>
-                        <w:t xml:space="preserve"> </w:t>
-                      </w:r>
-                      <w:proofErr w:type="spellStart"/>
-                      <w:r>
-                        <w:rPr>
-                          <w:rFonts w:ascii="Ink Free" w:eastAsia="SimSun" w:hAnsi="Ink Free" w:cs="Leelawadee"/>
-                          <w:b/>
-                          <w:bCs/>
-                          <w:color w:val="3C7837"/>
-                          <w:sz w:val="96"/>
-                          <w:szCs w:val="96"/>
-                        </w:rPr>
-                        <w:t>Peco</w:t>
-                      </w:r>
-                      <w:proofErr w:type="spellEnd"/>
                     </w:p>
                     <w:p>
                       <w:pPr>
@@ -631,21 +531,8 @@
         <w:jc w:val="right"/>
       </w:pPr>
       <w:r>
-        <w:t xml:space="preserve">Gerard </w:t>
-      </w:r>
-      <w:proofErr w:type="spellStart"/>
-      <w:r>
-        <w:t>Perujo</w:t>
-      </w:r>
-      <w:proofErr w:type="spellEnd"/>
-      <w:r>
-        <w:t xml:space="preserve"> </w:t>
-      </w:r>
-      <w:proofErr w:type="spellStart"/>
-      <w:r>
-        <w:t>Buxeda</w:t>
-      </w:r>
-      <w:proofErr w:type="spellEnd"/>
+        <w:t>Gerard Perujo Buxeda</w:t>
+      </w:r>
     </w:p>
     <w:p>
       <w:pPr>
@@ -662,13 +549,8 @@
         <w:jc w:val="right"/>
       </w:pPr>
       <w:r>
-        <w:t xml:space="preserve">María Isabel Martín </w:t>
-      </w:r>
-      <w:proofErr w:type="spellStart"/>
-      <w:r>
-        <w:t>Simal</w:t>
-      </w:r>
-      <w:proofErr w:type="spellEnd"/>
+        <w:t>María Isabel Martín Simal</w:t>
+      </w:r>
     </w:p>
     <w:p/>
     <w:sdt>
@@ -700,11 +582,9 @@
             <w:pStyle w:val="TtuloTDC"/>
             <w:jc w:val="center"/>
           </w:pPr>
-          <w:proofErr w:type="spellStart"/>
           <w:r>
             <w:t>Índice</w:t>
           </w:r>
-          <w:proofErr w:type="spellEnd"/>
         </w:p>
         <w:p>
           <w:pPr>
@@ -2078,21 +1958,7 @@
         <w:rPr>
           <w:rFonts w:cstheme="minorHAnsi"/>
         </w:rPr>
-        <w:t>Al ser una web eminentemente dirigida a la venta online de frutas y verduras frescas de temporada, el carrito de compra y los diversos botones que redirigen a él son elementos clave. Tal como sucede en sitios como Amazon, a un usuario de internet se le da la posibilidad de navegar por el sitio web sin iniciar sesión para que explore el catálogo y lea las reseñas. Sin embargo, no puede realizar compras sin ‘</w:t>
-      </w:r>
-      <w:proofErr w:type="spellStart"/>
-      <w:r>
-        <w:rPr>
-          <w:rFonts w:cstheme="minorHAnsi"/>
-        </w:rPr>
-        <w:t>loguearse</w:t>
-      </w:r>
-      <w:proofErr w:type="spellEnd"/>
-      <w:r>
-        <w:rPr>
-          <w:rFonts w:cstheme="minorHAnsi"/>
-        </w:rPr>
-        <w:t xml:space="preserve">’, por lo que a partir de esos puntos se exige que se registre o que inicie sesión si ya posee una cuenta. </w:t>
+        <w:t xml:space="preserve">Al ser una web eminentemente dirigida a la venta online de frutas y verduras frescas de temporada, el carrito de compra y los diversos botones que redirigen a él son elementos clave. Tal como sucede en sitios como Amazon, a un usuario de internet se le da la posibilidad de navegar por el sitio web sin iniciar sesión para que explore el catálogo y lea las reseñas. Sin embargo, no puede realizar compras sin ‘loguearse’, por lo que a partir de esos puntos se exige que se registre o que inicie sesión si ya posee una cuenta. </w:t>
       </w:r>
     </w:p>
     <w:p>
@@ -2150,77 +2016,21 @@
         <w:rPr>
           <w:rFonts w:cstheme="minorHAnsi"/>
         </w:rPr>
-        <w:t xml:space="preserve">constante en el </w:t>
-      </w:r>
-      <w:proofErr w:type="spellStart"/>
-      <w:r>
-        <w:rPr>
-          <w:rFonts w:cstheme="minorHAnsi"/>
-        </w:rPr>
-        <w:t>navbar</w:t>
-      </w:r>
-      <w:proofErr w:type="spellEnd"/>
-      <w:r>
-        <w:rPr>
-          <w:rFonts w:cstheme="minorHAnsi"/>
-        </w:rPr>
-        <w:t xml:space="preserve"> de la web. Siempre aparecerá allí la figura de un carro de compra, el cual, si es pinchado, redirige a la página de registro/iniciar sesión si no se está identificado o redirige al listado de pedidos del usuario. </w:t>
-      </w:r>
-    </w:p>
-    <w:p>
-      <w:pPr>
-        <w:jc w:val="both"/>
-        <w:rPr>
-          <w:rFonts w:cstheme="minorHAnsi"/>
-        </w:rPr>
-      </w:pPr>
-      <w:r>
-        <w:rPr>
-          <w:rFonts w:cstheme="minorHAnsi"/>
-        </w:rPr>
-        <w:t xml:space="preserve">El </w:t>
-      </w:r>
-      <w:proofErr w:type="spellStart"/>
-      <w:r>
-        <w:rPr>
-          <w:rFonts w:cstheme="minorHAnsi"/>
-        </w:rPr>
-        <w:t>navbar</w:t>
-      </w:r>
-      <w:proofErr w:type="spellEnd"/>
-      <w:r>
-        <w:rPr>
-          <w:rFonts w:cstheme="minorHAnsi"/>
-        </w:rPr>
-        <w:t xml:space="preserve"> podrá cambiar dependiendo de si el usuario está ‘</w:t>
-      </w:r>
-      <w:proofErr w:type="spellStart"/>
-      <w:r>
-        <w:rPr>
-          <w:rFonts w:cstheme="minorHAnsi"/>
-        </w:rPr>
-        <w:t>logueado</w:t>
-      </w:r>
-      <w:proofErr w:type="spellEnd"/>
-      <w:r>
-        <w:rPr>
-          <w:rFonts w:cstheme="minorHAnsi"/>
-        </w:rPr>
-        <w:t xml:space="preserve">’ o no. Si no está autenticado, a la derecha aparecerán los botones destacados de iniciar sesión y de registrarse. En caso de tener la sesión iniciada, esos elementos se sustituyen por una foto de perfil del usuario. En cualquier caso, a la izquierda del </w:t>
-      </w:r>
-      <w:proofErr w:type="spellStart"/>
-      <w:r>
-        <w:rPr>
-          <w:rFonts w:cstheme="minorHAnsi"/>
-        </w:rPr>
-        <w:t>navbar</w:t>
-      </w:r>
-      <w:proofErr w:type="spellEnd"/>
-      <w:r>
-        <w:rPr>
-          <w:rFonts w:cstheme="minorHAnsi"/>
-        </w:rPr>
-        <w:t xml:space="preserve"> se sitúa el logo de la empresa, que siempre redirige al home. En el resto de los enlaces del navegador se debe situar en los extremos los enlaces más importantes, siendo estos el catálogo y el carrito. Entre medias se pueden ubicar rutas como el blog o los testimonios, nunca superando los 7 ítems.</w:t>
+        <w:t xml:space="preserve">constante en el navbar de la web. Siempre aparecerá allí la figura de un carro de compra, el cual, si es pinchado, redirige a la página de registro/iniciar sesión si no se está identificado o redirige al listado de pedidos del usuario. </w:t>
+      </w:r>
+    </w:p>
+    <w:p>
+      <w:pPr>
+        <w:jc w:val="both"/>
+        <w:rPr>
+          <w:rFonts w:cstheme="minorHAnsi"/>
+        </w:rPr>
+      </w:pPr>
+      <w:r>
+        <w:rPr>
+          <w:rFonts w:cstheme="minorHAnsi"/>
+        </w:rPr>
+        <w:t>El navbar podrá cambiar dependiendo de si el usuario está ‘logueado’ o no. Si no está autenticado, a la derecha aparecerán los botones destacados de iniciar sesión y de registrarse. En caso de tener la sesión iniciada, esos elementos se sustituyen por una foto de perfil del usuario. En cualquier caso, a la izquierda del navbar se sitúa el logo de la empresa, que siempre redirige al home. En el resto de los enlaces del navegador se debe situar en los extremos los enlaces más importantes, siendo estos el catálogo y el carrito. Entre medias se pueden ubicar rutas como el blog o los testimonios, nunca superando los 7 ítems.</w:t>
       </w:r>
     </w:p>
     <w:p>
@@ -2278,49 +2088,21 @@
         <w:rPr>
           <w:rFonts w:cstheme="minorHAnsi"/>
         </w:rPr>
-        <w:t xml:space="preserve">. Además, sobre ellos debe haber variaciones dependiendo de si es un botón normal, si se está haciendo </w:t>
-      </w:r>
-      <w:proofErr w:type="spellStart"/>
-      <w:r>
-        <w:rPr>
-          <w:rFonts w:cstheme="minorHAnsi"/>
-        </w:rPr>
-        <w:t>hover</w:t>
-      </w:r>
-      <w:proofErr w:type="spellEnd"/>
-      <w:r>
-        <w:rPr>
-          <w:rFonts w:cstheme="minorHAnsi"/>
-        </w:rPr>
-        <w:t>, si se ha pinchado en ese botón o si está deshabilitado.</w:t>
-      </w:r>
-    </w:p>
-    <w:p>
-      <w:pPr>
-        <w:jc w:val="both"/>
-        <w:rPr>
-          <w:rFonts w:cstheme="minorHAnsi"/>
-        </w:rPr>
-      </w:pPr>
-      <w:r>
-        <w:rPr>
-          <w:rFonts w:cstheme="minorHAnsi"/>
-        </w:rPr>
-        <w:t xml:space="preserve">Para terminar con el </w:t>
-      </w:r>
-      <w:proofErr w:type="spellStart"/>
-      <w:r>
-        <w:rPr>
-          <w:rFonts w:cstheme="minorHAnsi"/>
-        </w:rPr>
-        <w:t>navbar</w:t>
-      </w:r>
-      <w:proofErr w:type="spellEnd"/>
-      <w:r>
-        <w:rPr>
-          <w:rFonts w:cstheme="minorHAnsi"/>
-        </w:rPr>
-        <w:t>, la foto de perfil servirá también como submenú a otras opciones, como “mis datos personales” o cerrar sesión. Esta estructura de la interfaz es necesaria para no saturar al usuario de la web en cuanto a su elección, ya que de primeras se le haría pensar en exceso, y esa circunstancia en sitios web no es la deseada.</w:t>
+        <w:t>. Además, sobre ellos debe haber variaciones dependiendo de si es un botón normal, si se está haciendo hover, si se ha pinchado en ese botón o si está deshabilitado.</w:t>
+      </w:r>
+    </w:p>
+    <w:p>
+      <w:pPr>
+        <w:jc w:val="both"/>
+        <w:rPr>
+          <w:rFonts w:cstheme="minorHAnsi"/>
+        </w:rPr>
+      </w:pPr>
+      <w:r>
+        <w:rPr>
+          <w:rFonts w:cstheme="minorHAnsi"/>
+        </w:rPr>
+        <w:t>Para terminar con el navbar, la foto de perfil servirá también como submenú a otras opciones, como “mis datos personales” o cerrar sesión. Esta estructura de la interfaz es necesaria para no saturar al usuario de la web en cuanto a su elección, ya que de primeras se le haría pensar en exceso, y esa circunstancia en sitios web no es la deseada.</w:t>
       </w:r>
     </w:p>
     <w:p>
@@ -2361,133 +2143,35 @@
         <w:rPr>
           <w:rFonts w:cstheme="minorHAnsi"/>
         </w:rPr>
-        <w:t>. Si bien un diseño atractivo estéticamente hablando es deseable, lo más importante es la funcionalidad y usabilidad del sitio. Por ello, se empleará la técnica del ‘</w:t>
-      </w:r>
-      <w:proofErr w:type="spellStart"/>
-      <w:r>
-        <w:rPr>
-          <w:rFonts w:cstheme="minorHAnsi"/>
-        </w:rPr>
-        <w:t>mobile</w:t>
-      </w:r>
-      <w:proofErr w:type="spellEnd"/>
-      <w:r>
-        <w:rPr>
-          <w:rFonts w:cstheme="minorHAnsi"/>
-        </w:rPr>
-        <w:t xml:space="preserve"> </w:t>
-      </w:r>
-      <w:proofErr w:type="spellStart"/>
-      <w:r>
-        <w:rPr>
-          <w:rFonts w:cstheme="minorHAnsi"/>
-        </w:rPr>
-        <w:t>first</w:t>
-      </w:r>
-      <w:proofErr w:type="spellEnd"/>
-      <w:r>
-        <w:rPr>
-          <w:rFonts w:cstheme="minorHAnsi"/>
-        </w:rPr>
-        <w:t xml:space="preserve">’, es decir, primero se diseñará la página para un dispositivo móvil, ya que al ser el más pequeño de todos no puede estar recargado de elementos decorativos sin sentido. Gracias a esto, diseñar posteriormente para </w:t>
-      </w:r>
-      <w:proofErr w:type="spellStart"/>
-      <w:r>
-        <w:rPr>
-          <w:rFonts w:cstheme="minorHAnsi"/>
-        </w:rPr>
-        <w:t>tablets</w:t>
-      </w:r>
-      <w:proofErr w:type="spellEnd"/>
-      <w:r>
-        <w:rPr>
-          <w:rFonts w:cstheme="minorHAnsi"/>
-        </w:rPr>
-        <w:t xml:space="preserve"> y ordenadores es más sencillo y funcional, adaptando el contenido al espacio disponible.</w:t>
-      </w:r>
-    </w:p>
-    <w:p>
-      <w:pPr>
-        <w:jc w:val="both"/>
-        <w:rPr>
-          <w:rFonts w:cstheme="minorHAnsi"/>
-        </w:rPr>
-      </w:pPr>
-      <w:r>
-        <w:rPr>
-          <w:rFonts w:cstheme="minorHAnsi"/>
-        </w:rPr>
-        <w:t xml:space="preserve">Igual de importante es que la web sea accesible para personas con capacidades diferentes. Se tendrá muy presente el contraste de la fuente respecto al fondo, evitando las </w:t>
-      </w:r>
-      <w:proofErr w:type="spellStart"/>
-      <w:r>
-        <w:rPr>
-          <w:rFonts w:cstheme="minorHAnsi"/>
-        </w:rPr>
-        <w:t>serifas</w:t>
-      </w:r>
-      <w:proofErr w:type="spellEnd"/>
-      <w:r>
-        <w:rPr>
-          <w:rFonts w:cstheme="minorHAnsi"/>
-        </w:rPr>
-        <w:t xml:space="preserve"> y el justificado centrado, ya que eso en un medio electrónico entorpece la lectura. Además, solo habrá dos tipos de letra: una para los títulos y otra para el cuerpo y para las tarjetas. Lo que variará será su tamaño en función de la importancia del contenido. También se debe prestar atención al brillo y a la saturación de los colores, ya que puede resultar molesto para la vista. </w:t>
-      </w:r>
-    </w:p>
-    <w:p>
-      <w:pPr>
-        <w:jc w:val="both"/>
-        <w:rPr>
-          <w:rFonts w:cstheme="minorHAnsi"/>
-        </w:rPr>
-      </w:pPr>
-      <w:r>
-        <w:rPr>
-          <w:rFonts w:cstheme="minorHAnsi"/>
-        </w:rPr>
-        <w:t>Para terminar con la interfaz, las imágenes que se incluirán serán positivas, con tonalidades verdes que evoquen la naturaleza y la vida sana. Aparte de esto, si hubiera personas, animales o cualquier figura personificada, la mirada de ellos debe dirigir a un punto de interés, como es un texto o, especialmente, un botón ‘</w:t>
-      </w:r>
-      <w:proofErr w:type="spellStart"/>
-      <w:r>
-        <w:rPr>
-          <w:rFonts w:cstheme="minorHAnsi"/>
-        </w:rPr>
-        <w:t>call</w:t>
-      </w:r>
-      <w:proofErr w:type="spellEnd"/>
-      <w:r>
-        <w:rPr>
-          <w:rFonts w:cstheme="minorHAnsi"/>
-        </w:rPr>
-        <w:t xml:space="preserve"> </w:t>
-      </w:r>
-      <w:proofErr w:type="spellStart"/>
-      <w:r>
-        <w:rPr>
-          <w:rFonts w:cstheme="minorHAnsi"/>
-        </w:rPr>
-        <w:t>to</w:t>
-      </w:r>
-      <w:proofErr w:type="spellEnd"/>
-      <w:r>
-        <w:rPr>
-          <w:rFonts w:cstheme="minorHAnsi"/>
-        </w:rPr>
-        <w:t xml:space="preserve"> </w:t>
-      </w:r>
-      <w:proofErr w:type="spellStart"/>
-      <w:r>
-        <w:rPr>
-          <w:rFonts w:cstheme="minorHAnsi"/>
-        </w:rPr>
-        <w:t>action</w:t>
-      </w:r>
-      <w:proofErr w:type="spellEnd"/>
-      <w:r>
-        <w:rPr>
-          <w:rFonts w:cstheme="minorHAnsi"/>
-        </w:rPr>
-        <w:t>’. De esta manera, los usuarios de la web no apartan la mirada a otros lugares sin destacar de la web o, incluso, fuera del dispositivo.</w:t>
+        <w:t>. Si bien un diseño atractivo estéticamente hablando es deseable, lo más importante es la funcionalidad y usabilidad del sitio. Por ello, se empleará la técnica del ‘mobile first’, es decir, primero se diseñará la página para un dispositivo móvil, ya que al ser el más pequeño de todos no puede estar recargado de elementos decorativos sin sentido. Gracias a esto, diseñar posteriormente para tablets y ordenadores es más sencillo y funcional, adaptando el contenido al espacio disponible.</w:t>
+      </w:r>
+    </w:p>
+    <w:p>
+      <w:pPr>
+        <w:jc w:val="both"/>
+        <w:rPr>
+          <w:rFonts w:cstheme="minorHAnsi"/>
+        </w:rPr>
+      </w:pPr>
+      <w:r>
+        <w:rPr>
+          <w:rFonts w:cstheme="minorHAnsi"/>
+        </w:rPr>
+        <w:t xml:space="preserve">Igual de importante es que la web sea accesible para personas con capacidades diferentes. Se tendrá muy presente el contraste de la fuente respecto al fondo, evitando las serifas y el justificado centrado, ya que eso en un medio electrónico entorpece la lectura. Además, solo habrá dos tipos de letra: una para los títulos y otra para el cuerpo y para las tarjetas. Lo que variará será su tamaño en función de la importancia del contenido. También se debe prestar atención al brillo y a la saturación de los colores, ya que puede resultar molesto para la vista. </w:t>
+      </w:r>
+    </w:p>
+    <w:p>
+      <w:pPr>
+        <w:jc w:val="both"/>
+        <w:rPr>
+          <w:rFonts w:cstheme="minorHAnsi"/>
+        </w:rPr>
+      </w:pPr>
+      <w:r>
+        <w:rPr>
+          <w:rFonts w:cstheme="minorHAnsi"/>
+        </w:rPr>
+        <w:t>Para terminar con la interfaz, las imágenes que se incluirán serán positivas, con tonalidades verdes que evoquen la naturaleza y la vida sana. Aparte de esto, si hubiera personas, animales o cualquier figura personificada, la mirada de ellos debe dirigir a un punto de interés, como es un texto o, especialmente, un botón ‘call to action’. De esta manera, los usuarios de la web no apartan la mirada a otros lugares sin destacar de la web o, incluso, fuera del dispositivo.</w:t>
       </w:r>
     </w:p>
     <w:p>
@@ -2558,21 +2242,7 @@
         <w:rPr>
           <w:rFonts w:cstheme="minorHAnsi"/>
         </w:rPr>
-        <w:t xml:space="preserve">Desarrollo Web en Entorno Servidor: la tecnología back va a estar fundamentada en los conocimientos adquiridos en esta asignatura, incluyendo las lógicas de Java o </w:t>
-      </w:r>
-      <w:proofErr w:type="spellStart"/>
-      <w:r>
-        <w:rPr>
-          <w:rFonts w:cstheme="minorHAnsi"/>
-        </w:rPr>
-        <w:t>SpringBoot</w:t>
-      </w:r>
-      <w:proofErr w:type="spellEnd"/>
-      <w:r>
-        <w:rPr>
-          <w:rFonts w:cstheme="minorHAnsi"/>
-        </w:rPr>
-        <w:t>, tal como se comentará posteriormente.</w:t>
+        <w:t>Desarrollo Web en Entorno Servidor: la tecnología back va a estar fundamentada en los conocimientos adquiridos en esta asignatura, incluyendo las lógicas de Java o SpringBoot, tal como se comentará posteriormente.</w:t>
       </w:r>
     </w:p>
     <w:p>
@@ -2773,21 +2443,7 @@
         <w:rPr>
           <w:rFonts w:cstheme="minorHAnsi"/>
         </w:rPr>
-        <w:t xml:space="preserve">Entornos de Desarrollo: especialmente en lo que se refiere al uso de Git y GitHub para la colaboración y el desarrollo del proyecto. Igualmente, se documentará el código mediante las anotaciones </w:t>
-      </w:r>
-      <w:proofErr w:type="spellStart"/>
-      <w:r>
-        <w:rPr>
-          <w:rFonts w:cstheme="minorHAnsi"/>
-        </w:rPr>
-        <w:t>Javadoc</w:t>
-      </w:r>
-      <w:proofErr w:type="spellEnd"/>
-      <w:r>
-        <w:rPr>
-          <w:rFonts w:cstheme="minorHAnsi"/>
-        </w:rPr>
-        <w:t>.</w:t>
+        <w:t>Entornos de Desarrollo: especialmente en lo que se refiere al uso de Git y GitHub para la colaboración y el desarrollo del proyecto. Igualmente, se documentará el código mediante las anotaciones Javadoc.</w:t>
       </w:r>
     </w:p>
     <w:p>
@@ -3088,20 +2744,8 @@
           <w:sz w:val="22"/>
           <w:szCs w:val="22"/>
         </w:rPr>
-        <w:t xml:space="preserve">Spring </w:t>
-      </w:r>
-      <w:proofErr w:type="spellStart"/>
-      <w:r>
-        <w:rPr>
-          <w:rFonts w:asciiTheme="minorHAnsi" w:hAnsiTheme="minorHAnsi" w:cstheme="minorHAnsi"/>
-          <w:b/>
-          <w:bCs/>
-          <w:sz w:val="22"/>
-          <w:szCs w:val="22"/>
-        </w:rPr>
-        <w:t>Boot</w:t>
-      </w:r>
-      <w:proofErr w:type="spellEnd"/>
+        <w:t>Spring Boot</w:t>
+      </w:r>
       <w:r>
         <w:rPr>
           <w:rFonts w:asciiTheme="minorHAnsi" w:hAnsiTheme="minorHAnsi" w:cstheme="minorHAnsi"/>
@@ -3116,25 +2760,7 @@
           <w:sz w:val="22"/>
           <w:szCs w:val="22"/>
         </w:rPr>
-        <w:t xml:space="preserve">como </w:t>
-      </w:r>
-      <w:proofErr w:type="spellStart"/>
-      <w:r>
-        <w:rPr>
-          <w:rFonts w:asciiTheme="minorHAnsi" w:hAnsiTheme="minorHAnsi" w:cstheme="minorHAnsi"/>
-          <w:sz w:val="22"/>
-          <w:szCs w:val="22"/>
-        </w:rPr>
-        <w:t>framework</w:t>
-      </w:r>
-      <w:proofErr w:type="spellEnd"/>
-      <w:r>
-        <w:rPr>
-          <w:rFonts w:asciiTheme="minorHAnsi" w:hAnsiTheme="minorHAnsi" w:cstheme="minorHAnsi"/>
-          <w:sz w:val="22"/>
-          <w:szCs w:val="22"/>
-        </w:rPr>
-        <w:t xml:space="preserve"> para el desarrollo de aplicaciones web </w:t>
+        <w:t xml:space="preserve">como framework para el desarrollo de aplicaciones web </w:t>
       </w:r>
       <w:r>
         <w:rPr>
@@ -3275,7 +2901,23 @@
           <w:sz w:val="22"/>
           <w:szCs w:val="22"/>
         </w:rPr>
-        <w:t>: Para la seguridad y autenticación de la aplicación web.</w:t>
+        <w:t xml:space="preserve">: </w:t>
+      </w:r>
+      <w:r>
+        <w:rPr>
+          <w:rFonts w:asciiTheme="minorHAnsi" w:hAnsiTheme="minorHAnsi" w:cstheme="minorHAnsi"/>
+          <w:sz w:val="22"/>
+          <w:szCs w:val="22"/>
+        </w:rPr>
+        <w:t>p</w:t>
+      </w:r>
+      <w:r>
+        <w:rPr>
+          <w:rFonts w:asciiTheme="minorHAnsi" w:hAnsiTheme="minorHAnsi" w:cstheme="minorHAnsi"/>
+          <w:sz w:val="22"/>
+          <w:szCs w:val="22"/>
+        </w:rPr>
+        <w:t>ara la seguridad y autenticación de la aplicación web.</w:t>
       </w:r>
     </w:p>
     <w:p>
@@ -3320,7 +2962,23 @@
           <w:sz w:val="22"/>
           <w:szCs w:val="22"/>
         </w:rPr>
-        <w:t>: Herramienta de gestión de dependencias y construcción de proyectos.</w:t>
+        <w:t xml:space="preserve">: </w:t>
+      </w:r>
+      <w:r>
+        <w:rPr>
+          <w:rFonts w:asciiTheme="minorHAnsi" w:hAnsiTheme="minorHAnsi" w:cstheme="minorHAnsi"/>
+          <w:sz w:val="22"/>
+          <w:szCs w:val="22"/>
+        </w:rPr>
+        <w:t>h</w:t>
+      </w:r>
+      <w:r>
+        <w:rPr>
+          <w:rFonts w:asciiTheme="minorHAnsi" w:hAnsiTheme="minorHAnsi" w:cstheme="minorHAnsi"/>
+          <w:sz w:val="22"/>
+          <w:szCs w:val="22"/>
+        </w:rPr>
+        <w:t>erramienta de gestión de dependencias y construcción de proyectos.</w:t>
       </w:r>
     </w:p>
     <w:p>
@@ -3404,45 +3062,15 @@
           <w:sz w:val="22"/>
           <w:szCs w:val="22"/>
         </w:rPr>
-        <w:t xml:space="preserve">Visual Studio </w:t>
-      </w:r>
-      <w:proofErr w:type="spellStart"/>
-      <w:r>
-        <w:rPr>
-          <w:rFonts w:asciiTheme="minorHAnsi" w:hAnsiTheme="minorHAnsi" w:cstheme="minorHAnsi"/>
-          <w:b/>
-          <w:bCs/>
-          <w:sz w:val="22"/>
-          <w:szCs w:val="22"/>
-        </w:rPr>
-        <w:t>Code</w:t>
-      </w:r>
-      <w:proofErr w:type="spellEnd"/>
-      <w:r>
-        <w:rPr>
-          <w:rFonts w:asciiTheme="minorHAnsi" w:hAnsiTheme="minorHAnsi" w:cstheme="minorHAnsi"/>
-          <w:sz w:val="22"/>
-          <w:szCs w:val="22"/>
-        </w:rPr>
-        <w:t xml:space="preserve">: lo emplearemos como IDE para el desarrollo </w:t>
-      </w:r>
-      <w:proofErr w:type="spellStart"/>
-      <w:r>
-        <w:rPr>
-          <w:rFonts w:asciiTheme="minorHAnsi" w:hAnsiTheme="minorHAnsi" w:cstheme="minorHAnsi"/>
-          <w:sz w:val="22"/>
-          <w:szCs w:val="22"/>
-        </w:rPr>
-        <w:t>frontend</w:t>
-      </w:r>
-      <w:proofErr w:type="spellEnd"/>
-      <w:r>
-        <w:rPr>
-          <w:rFonts w:asciiTheme="minorHAnsi" w:hAnsiTheme="minorHAnsi" w:cstheme="minorHAnsi"/>
-          <w:sz w:val="22"/>
-          <w:szCs w:val="22"/>
-        </w:rPr>
-        <w:t xml:space="preserve">. </w:t>
+        <w:t>Visual Studio Code</w:t>
+      </w:r>
+      <w:r>
+        <w:rPr>
+          <w:rFonts w:asciiTheme="minorHAnsi" w:hAnsiTheme="minorHAnsi" w:cstheme="minorHAnsi"/>
+          <w:sz w:val="22"/>
+          <w:szCs w:val="22"/>
+        </w:rPr>
+        <w:t xml:space="preserve">: lo emplearemos como IDE para el desarrollo frontend. </w:t>
       </w:r>
     </w:p>
     <w:p>
@@ -3626,7 +3254,15 @@
           <w:sz w:val="22"/>
           <w:szCs w:val="22"/>
         </w:rPr>
-        <w:t xml:space="preserve">Utilizaremos para agregar interactividad y funcionalidad dinámica a la página web. JavaScript nos permitirá crear efectos visuales, validar formularios, realizar solicitudes AJAX y manipular el contenido de la página de manera dinámica sin necesidad de recargarla por completo. </w:t>
+        <w:t>u</w:t>
+      </w:r>
+      <w:r>
+        <w:rPr>
+          <w:rFonts w:asciiTheme="minorHAnsi" w:hAnsiTheme="minorHAnsi" w:cstheme="minorHAnsi"/>
+          <w:sz w:val="22"/>
+          <w:szCs w:val="22"/>
+        </w:rPr>
+        <w:t xml:space="preserve">tilizaremos para agregar interactividad y funcionalidad dinámica a la página web. JavaScript nos permitirá crear efectos visuales, validar formularios, realizar solicitudes AJAX y manipular el contenido de la página de manera dinámica sin necesidad de recargarla por completo. </w:t>
       </w:r>
     </w:p>
     <w:p>
@@ -3651,7 +3287,6 @@
           <w:highlight w:val="yellow"/>
         </w:rPr>
       </w:pPr>
-      <w:proofErr w:type="spellStart"/>
       <w:r>
         <w:rPr>
           <w:rFonts w:asciiTheme="minorHAnsi" w:hAnsiTheme="minorHAnsi" w:cstheme="minorHAnsi"/>
@@ -3661,9 +3296,40 @@
           <w:szCs w:val="22"/>
           <w:highlight w:val="yellow"/>
         </w:rPr>
-        <w:t>Fetch</w:t>
-      </w:r>
-      <w:proofErr w:type="spellEnd"/>
+        <w:t>Fetch API</w:t>
+      </w:r>
+      <w:r>
+        <w:rPr>
+          <w:rFonts w:asciiTheme="minorHAnsi" w:hAnsiTheme="minorHAnsi" w:cstheme="minorHAnsi"/>
+          <w:sz w:val="22"/>
+          <w:szCs w:val="22"/>
+          <w:highlight w:val="yellow"/>
+        </w:rPr>
+        <w:t>: Para realizar solicitudes HTTP desde el frontend al backend para consumir datos de los servicios RESTful.</w:t>
+      </w:r>
+    </w:p>
+    <w:p>
+      <w:pPr>
+        <w:pStyle w:val="Default"/>
+        <w:jc w:val="both"/>
+        <w:rPr>
+          <w:rFonts w:asciiTheme="minorHAnsi" w:hAnsiTheme="minorHAnsi" w:cstheme="minorHAnsi"/>
+          <w:sz w:val="22"/>
+          <w:szCs w:val="22"/>
+          <w:highlight w:val="yellow"/>
+        </w:rPr>
+      </w:pPr>
+    </w:p>
+    <w:p>
+      <w:pPr>
+        <w:pStyle w:val="Default"/>
+        <w:jc w:val="both"/>
+        <w:rPr>
+          <w:rFonts w:asciiTheme="minorHAnsi" w:hAnsiTheme="minorHAnsi" w:cstheme="minorHAnsi"/>
+          <w:sz w:val="22"/>
+          <w:szCs w:val="22"/>
+        </w:rPr>
+      </w:pPr>
       <w:r>
         <w:rPr>
           <w:rFonts w:asciiTheme="minorHAnsi" w:hAnsiTheme="minorHAnsi" w:cstheme="minorHAnsi"/>
@@ -3673,7 +3339,7 @@
           <w:szCs w:val="22"/>
           <w:highlight w:val="yellow"/>
         </w:rPr>
-        <w:t xml:space="preserve"> API</w:t>
+        <w:t>Bootstrap</w:t>
       </w:r>
       <w:r>
         <w:rPr>
@@ -3682,67 +3348,7 @@
           <w:szCs w:val="22"/>
           <w:highlight w:val="yellow"/>
         </w:rPr>
-        <w:t xml:space="preserve">: Para realizar solicitudes HTTP desde el </w:t>
-      </w:r>
-      <w:proofErr w:type="spellStart"/>
-      <w:r>
-        <w:rPr>
-          <w:rFonts w:asciiTheme="minorHAnsi" w:hAnsiTheme="minorHAnsi" w:cstheme="minorHAnsi"/>
-          <w:sz w:val="22"/>
-          <w:szCs w:val="22"/>
-          <w:highlight w:val="yellow"/>
-        </w:rPr>
-        <w:t>frontend</w:t>
-      </w:r>
-      <w:proofErr w:type="spellEnd"/>
-      <w:r>
-        <w:rPr>
-          <w:rFonts w:asciiTheme="minorHAnsi" w:hAnsiTheme="minorHAnsi" w:cstheme="minorHAnsi"/>
-          <w:sz w:val="22"/>
-          <w:szCs w:val="22"/>
-          <w:highlight w:val="yellow"/>
-        </w:rPr>
-        <w:t xml:space="preserve"> al </w:t>
-      </w:r>
-      <w:proofErr w:type="spellStart"/>
-      <w:r>
-        <w:rPr>
-          <w:rFonts w:asciiTheme="minorHAnsi" w:hAnsiTheme="minorHAnsi" w:cstheme="minorHAnsi"/>
-          <w:sz w:val="22"/>
-          <w:szCs w:val="22"/>
-          <w:highlight w:val="yellow"/>
-        </w:rPr>
-        <w:t>backend</w:t>
-      </w:r>
-      <w:proofErr w:type="spellEnd"/>
-      <w:r>
-        <w:rPr>
-          <w:rFonts w:asciiTheme="minorHAnsi" w:hAnsiTheme="minorHAnsi" w:cstheme="minorHAnsi"/>
-          <w:sz w:val="22"/>
-          <w:szCs w:val="22"/>
-          <w:highlight w:val="yellow"/>
-        </w:rPr>
-        <w:t xml:space="preserve"> para consumir datos de los servicios </w:t>
-      </w:r>
-      <w:proofErr w:type="spellStart"/>
-      <w:r>
-        <w:rPr>
-          <w:rFonts w:asciiTheme="minorHAnsi" w:hAnsiTheme="minorHAnsi" w:cstheme="minorHAnsi"/>
-          <w:sz w:val="22"/>
-          <w:szCs w:val="22"/>
-          <w:highlight w:val="yellow"/>
-        </w:rPr>
-        <w:t>RESTful</w:t>
-      </w:r>
-      <w:proofErr w:type="spellEnd"/>
-      <w:r>
-        <w:rPr>
-          <w:rFonts w:asciiTheme="minorHAnsi" w:hAnsiTheme="minorHAnsi" w:cstheme="minorHAnsi"/>
-          <w:sz w:val="22"/>
-          <w:szCs w:val="22"/>
-          <w:highlight w:val="yellow"/>
-        </w:rPr>
-        <w:t>.</w:t>
+        <w:t>: Librería de componentes y estilos para facilitar el diseño y la maquetación de la interfaz de usuario.</w:t>
       </w:r>
     </w:p>
     <w:p>
@@ -3753,7 +3359,63 @@
           <w:rFonts w:asciiTheme="minorHAnsi" w:hAnsiTheme="minorHAnsi" w:cstheme="minorHAnsi"/>
           <w:sz w:val="22"/>
           <w:szCs w:val="22"/>
-          <w:highlight w:val="yellow"/>
+        </w:rPr>
+      </w:pPr>
+    </w:p>
+    <w:p>
+      <w:pPr>
+        <w:pStyle w:val="Default"/>
+        <w:jc w:val="both"/>
+        <w:rPr>
+          <w:rFonts w:asciiTheme="minorHAnsi" w:hAnsiTheme="minorHAnsi" w:cstheme="minorHAnsi"/>
+          <w:sz w:val="22"/>
+          <w:szCs w:val="22"/>
+        </w:rPr>
+      </w:pPr>
+      <w:r>
+        <w:rPr>
+          <w:rFonts w:asciiTheme="minorHAnsi" w:hAnsiTheme="minorHAnsi" w:cstheme="minorHAnsi"/>
+          <w:sz w:val="22"/>
+          <w:szCs w:val="22"/>
+        </w:rPr>
+        <w:t>Con esta combinación de tecnologías, seremos capaces de desarrollar una página web completa y funcional, con un backend basado en Java y Spring Boot, y un frontend interactivo creado con HTML, CSS y JavaScript.</w:t>
+      </w:r>
+    </w:p>
+    <w:p>
+      <w:pPr>
+        <w:jc w:val="both"/>
+        <w:rPr>
+          <w:rFonts w:cstheme="minorHAnsi"/>
+        </w:rPr>
+      </w:pPr>
+    </w:p>
+    <w:p>
+      <w:pPr>
+        <w:pStyle w:val="Default"/>
+        <w:jc w:val="both"/>
+        <w:rPr>
+          <w:rFonts w:asciiTheme="minorHAnsi" w:hAnsiTheme="minorHAnsi" w:cstheme="minorHAnsi"/>
+          <w:sz w:val="22"/>
+          <w:szCs w:val="22"/>
+        </w:rPr>
+      </w:pPr>
+      <w:r>
+        <w:rPr>
+          <w:rFonts w:asciiTheme="minorHAnsi" w:hAnsiTheme="minorHAnsi" w:cstheme="minorHAnsi"/>
+          <w:sz w:val="22"/>
+          <w:szCs w:val="22"/>
+        </w:rPr>
+        <w:t>Por último, para tener acceso a datos utilizaremos como gestor de base de datos:</w:t>
+      </w:r>
+    </w:p>
+    <w:p>
+      <w:pPr>
+        <w:pStyle w:val="Default"/>
+        <w:jc w:val="both"/>
+        <w:rPr>
+          <w:rFonts w:asciiTheme="minorHAnsi" w:hAnsiTheme="minorHAnsi" w:cstheme="minorHAnsi"/>
+          <w:sz w:val="22"/>
+          <w:szCs w:val="22"/>
         </w:rPr>
       </w:pPr>
     </w:p>
@@ -3774,159 +3436,6 @@
           <w:bCs/>
           <w:sz w:val="22"/>
           <w:szCs w:val="22"/>
-          <w:highlight w:val="yellow"/>
-        </w:rPr>
-        <w:t>Bootstrap</w:t>
-      </w:r>
-      <w:r>
-        <w:rPr>
-          <w:rFonts w:asciiTheme="minorHAnsi" w:hAnsiTheme="minorHAnsi" w:cstheme="minorHAnsi"/>
-          <w:sz w:val="22"/>
-          <w:szCs w:val="22"/>
-          <w:highlight w:val="yellow"/>
-        </w:rPr>
-        <w:t>: Librería de componentes y estilos para facilitar el diseño y la maquetación de la interfaz de usuario.</w:t>
-      </w:r>
-    </w:p>
-    <w:p>
-      <w:pPr>
-        <w:pStyle w:val="Default"/>
-        <w:jc w:val="both"/>
-        <w:rPr>
-          <w:rFonts w:asciiTheme="minorHAnsi" w:hAnsiTheme="minorHAnsi" w:cstheme="minorHAnsi"/>
-          <w:sz w:val="22"/>
-          <w:szCs w:val="22"/>
-        </w:rPr>
-      </w:pPr>
-    </w:p>
-    <w:p>
-      <w:pPr>
-        <w:pStyle w:val="Default"/>
-        <w:jc w:val="both"/>
-        <w:rPr>
-          <w:rFonts w:asciiTheme="minorHAnsi" w:hAnsiTheme="minorHAnsi" w:cstheme="minorHAnsi"/>
-          <w:sz w:val="22"/>
-          <w:szCs w:val="22"/>
-        </w:rPr>
-      </w:pPr>
-      <w:r>
-        <w:rPr>
-          <w:rFonts w:asciiTheme="minorHAnsi" w:hAnsiTheme="minorHAnsi" w:cstheme="minorHAnsi"/>
-          <w:sz w:val="22"/>
-          <w:szCs w:val="22"/>
-        </w:rPr>
-        <w:t xml:space="preserve">Con esta combinación de tecnologías, seremos capaces de desarrollar una página web completa y funcional, con un </w:t>
-      </w:r>
-      <w:proofErr w:type="spellStart"/>
-      <w:r>
-        <w:rPr>
-          <w:rFonts w:asciiTheme="minorHAnsi" w:hAnsiTheme="minorHAnsi" w:cstheme="minorHAnsi"/>
-          <w:sz w:val="22"/>
-          <w:szCs w:val="22"/>
-        </w:rPr>
-        <w:t>backend</w:t>
-      </w:r>
-      <w:proofErr w:type="spellEnd"/>
-      <w:r>
-        <w:rPr>
-          <w:rFonts w:asciiTheme="minorHAnsi" w:hAnsiTheme="minorHAnsi" w:cstheme="minorHAnsi"/>
-          <w:sz w:val="22"/>
-          <w:szCs w:val="22"/>
-        </w:rPr>
-        <w:t xml:space="preserve"> basado en Java y Spring </w:t>
-      </w:r>
-      <w:proofErr w:type="spellStart"/>
-      <w:r>
-        <w:rPr>
-          <w:rFonts w:asciiTheme="minorHAnsi" w:hAnsiTheme="minorHAnsi" w:cstheme="minorHAnsi"/>
-          <w:sz w:val="22"/>
-          <w:szCs w:val="22"/>
-        </w:rPr>
-        <w:t>Boot</w:t>
-      </w:r>
-      <w:proofErr w:type="spellEnd"/>
-      <w:r>
-        <w:rPr>
-          <w:rFonts w:asciiTheme="minorHAnsi" w:hAnsiTheme="minorHAnsi" w:cstheme="minorHAnsi"/>
-          <w:sz w:val="22"/>
-          <w:szCs w:val="22"/>
-        </w:rPr>
-        <w:t xml:space="preserve">, y un </w:t>
-      </w:r>
-      <w:proofErr w:type="spellStart"/>
-      <w:r>
-        <w:rPr>
-          <w:rFonts w:asciiTheme="minorHAnsi" w:hAnsiTheme="minorHAnsi" w:cstheme="minorHAnsi"/>
-          <w:sz w:val="22"/>
-          <w:szCs w:val="22"/>
-        </w:rPr>
-        <w:t>frontend</w:t>
-      </w:r>
-      <w:proofErr w:type="spellEnd"/>
-      <w:r>
-        <w:rPr>
-          <w:rFonts w:asciiTheme="minorHAnsi" w:hAnsiTheme="minorHAnsi" w:cstheme="minorHAnsi"/>
-          <w:sz w:val="22"/>
-          <w:szCs w:val="22"/>
-        </w:rPr>
-        <w:t xml:space="preserve"> interactivo creado con HTML, CSS y JavaScript.</w:t>
-      </w:r>
-    </w:p>
-    <w:p>
-      <w:pPr>
-        <w:jc w:val="both"/>
-        <w:rPr>
-          <w:rFonts w:cstheme="minorHAnsi"/>
-        </w:rPr>
-      </w:pPr>
-    </w:p>
-    <w:p>
-      <w:pPr>
-        <w:pStyle w:val="Default"/>
-        <w:jc w:val="both"/>
-        <w:rPr>
-          <w:rFonts w:asciiTheme="minorHAnsi" w:hAnsiTheme="minorHAnsi" w:cstheme="minorHAnsi"/>
-          <w:sz w:val="22"/>
-          <w:szCs w:val="22"/>
-        </w:rPr>
-      </w:pPr>
-      <w:r>
-        <w:rPr>
-          <w:rFonts w:asciiTheme="minorHAnsi" w:hAnsiTheme="minorHAnsi" w:cstheme="minorHAnsi"/>
-          <w:sz w:val="22"/>
-          <w:szCs w:val="22"/>
-        </w:rPr>
-        <w:t>Por último, para tener acceso a datos utilizaremos como gestor de base de datos:</w:t>
-      </w:r>
-    </w:p>
-    <w:p>
-      <w:pPr>
-        <w:pStyle w:val="Default"/>
-        <w:jc w:val="both"/>
-        <w:rPr>
-          <w:rFonts w:asciiTheme="minorHAnsi" w:hAnsiTheme="minorHAnsi" w:cstheme="minorHAnsi"/>
-          <w:sz w:val="22"/>
-          <w:szCs w:val="22"/>
-        </w:rPr>
-      </w:pPr>
-    </w:p>
-    <w:p>
-      <w:pPr>
-        <w:pStyle w:val="Default"/>
-        <w:jc w:val="both"/>
-        <w:rPr>
-          <w:rFonts w:asciiTheme="minorHAnsi" w:hAnsiTheme="minorHAnsi" w:cstheme="minorHAnsi"/>
-          <w:sz w:val="22"/>
-          <w:szCs w:val="22"/>
-        </w:rPr>
-      </w:pPr>
-      <w:r>
-        <w:rPr>
-          <w:rFonts w:asciiTheme="minorHAnsi" w:hAnsiTheme="minorHAnsi" w:cstheme="minorHAnsi"/>
-          <w:b/>
-          <w:bCs/>
-          <w:sz w:val="22"/>
-          <w:szCs w:val="22"/>
         </w:rPr>
         <w:t>MySQL</w:t>
       </w:r>
@@ -3936,25 +3445,7 @@
           <w:sz w:val="22"/>
           <w:szCs w:val="22"/>
         </w:rPr>
-        <w:t xml:space="preserve">: elegimos MySQL como sistema de gestión de bases de datos relacional para almacenar y administrar los datos de la aplicación. MySQL es compatible con Spring </w:t>
-      </w:r>
-      <w:proofErr w:type="spellStart"/>
-      <w:r>
-        <w:rPr>
-          <w:rFonts w:asciiTheme="minorHAnsi" w:hAnsiTheme="minorHAnsi" w:cstheme="minorHAnsi"/>
-          <w:sz w:val="22"/>
-          <w:szCs w:val="22"/>
-        </w:rPr>
-        <w:t>Boot</w:t>
-      </w:r>
-      <w:proofErr w:type="spellEnd"/>
-      <w:r>
-        <w:rPr>
-          <w:rFonts w:asciiTheme="minorHAnsi" w:hAnsiTheme="minorHAnsi" w:cstheme="minorHAnsi"/>
-          <w:sz w:val="22"/>
-          <w:szCs w:val="22"/>
-        </w:rPr>
-        <w:t xml:space="preserve"> a través de herramientas como Spring Data JPA para interactuar con la base de datos de manera eficiente. </w:t>
+        <w:t xml:space="preserve">: elegimos MySQL como sistema de gestión de bases de datos relacional para almacenar y administrar los datos de la aplicación. MySQL es compatible con Spring Boot a través de herramientas como Spring Data JPA para interactuar con la base de datos de manera eficiente. </w:t>
       </w:r>
     </w:p>
     <w:p>
@@ -4091,21 +3582,51 @@
         <w:rPr>
           <w:rFonts w:cstheme="minorHAnsi"/>
         </w:rPr>
-        <w:t>Nuestro enfoque se centra en desarrollar una aplicación web que no solo satisfaga las necesidades de nuestro cliente, un empresario dedicado a la venta de verduras, frutas y productos diversos, sino que también maximice su eficiencia operativa y expansión comercial.</w:t>
-      </w:r>
-    </w:p>
-    <w:p>
-      <w:pPr>
-        <w:jc w:val="both"/>
-        <w:rPr>
-          <w:rFonts w:cstheme="minorHAnsi"/>
-        </w:rPr>
-      </w:pPr>
-      <w:r>
-        <w:rPr>
-          <w:rFonts w:cstheme="minorHAnsi"/>
-        </w:rPr>
-        <w:t>La base de nuestra aplicación reside en su funcionalidad dual: por un lado, proporcionará una plataforma de comercio electrónico robusta y atractiva para la tienda del cliente, permitiendo la venta en línea de sus productos, alcanzando así un mercado más amplio y diversificado más allá de los límites físicos de su local. Esta faceta de la aplicación no solo impulsará las ventas, sino que también fortalecerá la presencia digital de la marca, crucial en el mundo empresarial actual.</w:t>
+        <w:t>El</w:t>
+      </w:r>
+      <w:r>
+        <w:rPr>
+          <w:rFonts w:cstheme="minorHAnsi"/>
+        </w:rPr>
+        <w:t xml:space="preserve"> enfoque se centra en desarrollar una aplicación web que no solo satisfaga las necesidades de</w:t>
+      </w:r>
+      <w:r>
+        <w:rPr>
+          <w:rFonts w:cstheme="minorHAnsi"/>
+        </w:rPr>
+        <w:t>l</w:t>
+      </w:r>
+      <w:r>
+        <w:rPr>
+          <w:rFonts w:cstheme="minorHAnsi"/>
+        </w:rPr>
+        <w:t xml:space="preserve"> cliente, un empresario dedicado a la venta de verduras, frutas y productos diversos, sino que también maximice su eficiencia operativa y expansión comercial.</w:t>
+      </w:r>
+    </w:p>
+    <w:p>
+      <w:pPr>
+        <w:jc w:val="both"/>
+        <w:rPr>
+          <w:rFonts w:cstheme="minorHAnsi"/>
+        </w:rPr>
+      </w:pPr>
+      <w:r>
+        <w:rPr>
+          <w:rFonts w:cstheme="minorHAnsi"/>
+        </w:rPr>
+        <w:t>La base de</w:t>
+      </w:r>
+      <w:r>
+        <w:rPr>
+          <w:rFonts w:cstheme="minorHAnsi"/>
+        </w:rPr>
+        <w:t xml:space="preserve"> la</w:t>
+      </w:r>
+      <w:r>
+        <w:rPr>
+          <w:rFonts w:cstheme="minorHAnsi"/>
+        </w:rPr>
+        <w:t xml:space="preserve"> aplicación reside en su funcionalidad dual: por un lado, proporcionará una plataforma de comercio electrónico robusta y atractiva para la tienda del cliente, permitiendo la venta en línea de sus productos, alcanzando así un mercado más amplio y diversificado más allá de los límites físicos de su local. Esta faceta de la aplicación no solo impulsará las ventas, sino que también fortalecerá la presencia digital de la marca, crucial en el mundo empresarial actual.</w:t>
       </w:r>
     </w:p>
     <w:p>
@@ -4139,7 +3660,19 @@
         <w:rPr>
           <w:rFonts w:cstheme="minorHAnsi"/>
         </w:rPr>
-        <w:t xml:space="preserve"> objetivo como alumnos es ir más allá de la simple creación de una aplicación web; </w:t>
+        <w:t xml:space="preserve"> objeti</w:t>
+      </w:r>
+      <w:r>
+        <w:rPr>
+          <w:rFonts w:cstheme="minorHAnsi"/>
+        </w:rPr>
+        <w:t xml:space="preserve">vo </w:t>
+      </w:r>
+      <w:r>
+        <w:rPr>
+          <w:rFonts w:cstheme="minorHAnsi"/>
+        </w:rPr>
+        <w:t xml:space="preserve">es ir más allá de la simple creación de una aplicación web; </w:t>
       </w:r>
       <w:r>
         <w:rPr>
@@ -4163,7 +3696,19 @@
         <w:rPr>
           <w:rFonts w:cstheme="minorHAnsi"/>
         </w:rPr>
-        <w:t xml:space="preserve"> proporcionar a nuestro cliente una herramienta poderosa que transforme su negocio, impulsando su crecimiento y competitividad en un mercado cada vez más exigente y digitalizado. Para lograr esto,</w:t>
+        <w:t xml:space="preserve"> proporcionar a</w:t>
+      </w:r>
+      <w:r>
+        <w:rPr>
+          <w:rFonts w:cstheme="minorHAnsi"/>
+        </w:rPr>
+        <w:t>l</w:t>
+      </w:r>
+      <w:r>
+        <w:rPr>
+          <w:rFonts w:cstheme="minorHAnsi"/>
+        </w:rPr>
+        <w:t xml:space="preserve"> cliente una herramienta poderosa que transforme su negocio, impulsando su crecimiento y competitividad en un mercado cada vez más exigente y digitalizado. Para lograr esto,</w:t>
       </w:r>
       <w:r>
         <w:rPr>

</xml_diff>